<commit_message>
finish add a test,modify a test,add problem to a test
</commit_message>
<xml_diff>
--- a/已完成api.docx
+++ b/已完成api.docx
@@ -3,11 +3,6 @@
 <w:document xmlns:ve="http://schemas.openxmlformats.org/markup-compatibility/2006" xmlns:o="urn:schemas-microsoft-com:office:office" xmlns:r="http://schemas.openxmlformats.org/officeDocument/2006/relationships" xmlns:m="http://schemas.openxmlformats.org/officeDocument/2006/math" xmlns:v="urn:schemas-microsoft-com:vml" xmlns:wp="http://schemas.openxmlformats.org/drawingml/2006/wordprocessingDrawing" xmlns:w10="urn:schemas-microsoft-com:office:word" xmlns:w="http://schemas.openxmlformats.org/wordprocessingml/2006/main" xmlns:wne="http://schemas.microsoft.com/office/word/2006/wordml">
   <w:body>
     <w:p>
-      <w:pPr>
-        <w:rPr>
-          <w:rFonts w:hint="eastAsia"/>
-        </w:rPr>
-      </w:pPr>
       <w:r>
         <w:t>A</w:t>
       </w:r>
@@ -44,37 +39,37 @@
         </w:pBdr>
         <w:spacing w:before="0" w:after="0" w:line="402" w:lineRule="atLeast"/>
         <w:rPr>
+          <w:rFonts w:ascii="simsun" w:hAnsi="simsun" w:hint="eastAsia"/>
+          <w:color w:val="000000"/>
+          <w:sz w:val="37"/>
+          <w:szCs w:val="37"/>
+        </w:rPr>
+      </w:pPr>
+      <w:r>
+        <w:rPr>
+          <w:rFonts w:hint="eastAsia"/>
+        </w:rPr>
+        <w:t>每次发送的时候要在</w:t>
+      </w:r>
+      <w:r>
+        <w:rPr>
+          <w:rFonts w:hint="eastAsia"/>
+        </w:rPr>
+        <w:t>$http</w:t>
+      </w:r>
+      <w:r>
+        <w:rPr>
+          <w:rFonts w:hint="eastAsia"/>
+        </w:rPr>
+        <w:t>里面增加一个</w:t>
+      </w:r>
+      <w:r>
+        <w:rPr>
           <w:rFonts w:ascii="simsun" w:hAnsi="simsun"/>
           <w:color w:val="000000"/>
           <w:sz w:val="37"/>
           <w:szCs w:val="37"/>
         </w:rPr>
-      </w:pPr>
-      <w:r>
-        <w:rPr>
-          <w:rFonts w:hint="eastAsia"/>
-        </w:rPr>
-        <w:t>每次发送的时候要在</w:t>
-      </w:r>
-      <w:r>
-        <w:rPr>
-          <w:rFonts w:hint="eastAsia"/>
-        </w:rPr>
-        <w:t>$http</w:t>
-      </w:r>
-      <w:r>
-        <w:rPr>
-          <w:rFonts w:hint="eastAsia"/>
-        </w:rPr>
-        <w:t>里面增加一个</w:t>
-      </w:r>
-      <w:r>
-        <w:rPr>
-          <w:rFonts w:ascii="simsun" w:hAnsi="simsun"/>
-          <w:color w:val="000000"/>
-          <w:sz w:val="37"/>
-          <w:szCs w:val="37"/>
-        </w:rPr>
         <w:t>Authorization</w:t>
       </w:r>
       <w:r>
@@ -105,13 +100,7 @@
         <w:t>！</w:t>
       </w:r>
     </w:p>
-    <w:p>
-      <w:pPr>
-        <w:rPr>
-          <w:rFonts w:hint="eastAsia"/>
-        </w:rPr>
-      </w:pPr>
-    </w:p>
+    <w:p/>
     <w:p>
       <w:pPr>
         <w:pStyle w:val="1"/>
@@ -188,7 +177,7 @@
           <v:shape id="_x0000_i1025" type="#_x0000_t75" style="width:399.35pt;height:210.15pt" o:ole="">
             <v:imagedata r:id="rId8" o:title=""/>
           </v:shape>
-          <o:OLEObject Type="Embed" ProgID="Visio.Drawing.11" ShapeID="_x0000_i1025" DrawAspect="Content" ObjectID="_1465753164" r:id="rId9"/>
+          <o:OLEObject Type="Embed" ProgID="Visio.Drawing.11" ShapeID="_x0000_i1025" DrawAspect="Content" ObjectID="_1465817112" r:id="rId9"/>
         </w:object>
       </w:r>
       <w:r>
@@ -451,7 +440,7 @@
           <v:shape id="_x0000_i1026" type="#_x0000_t75" style="width:399.35pt;height:210.15pt" o:ole="">
             <v:imagedata r:id="rId8" o:title=""/>
           </v:shape>
-          <o:OLEObject Type="Embed" ProgID="Visio.Drawing.11" ShapeID="_x0000_i1026" DrawAspect="Content" ObjectID="_1465753165" r:id="rId10"/>
+          <o:OLEObject Type="Embed" ProgID="Visio.Drawing.11" ShapeID="_x0000_i1026" DrawAspect="Content" ObjectID="_1465817113" r:id="rId10"/>
         </w:object>
       </w:r>
       <w:r>
@@ -703,7 +692,7 @@
           <v:shape id="_x0000_i1027" type="#_x0000_t75" style="width:399.35pt;height:210.15pt" o:ole="">
             <v:imagedata r:id="rId11" o:title=""/>
           </v:shape>
-          <o:OLEObject Type="Embed" ProgID="Visio.Drawing.11" ShapeID="_x0000_i1027" DrawAspect="Content" ObjectID="_1465753166" r:id="rId12"/>
+          <o:OLEObject Type="Embed" ProgID="Visio.Drawing.11" ShapeID="_x0000_i1027" DrawAspect="Content" ObjectID="_1465817114" r:id="rId12"/>
         </w:object>
       </w:r>
       <w:r>
@@ -957,7 +946,7 @@
           <v:shape id="_x0000_i1028" type="#_x0000_t75" style="width:399.35pt;height:210.15pt" o:ole="">
             <v:imagedata r:id="rId13" o:title=""/>
           </v:shape>
-          <o:OLEObject Type="Embed" ProgID="Visio.Drawing.11" ShapeID="_x0000_i1028" DrawAspect="Content" ObjectID="_1465753167" r:id="rId14"/>
+          <o:OLEObject Type="Embed" ProgID="Visio.Drawing.11" ShapeID="_x0000_i1028" DrawAspect="Content" ObjectID="_1465817115" r:id="rId14"/>
         </w:object>
       </w:r>
       <w:r>
@@ -1258,7 +1247,7 @@
           <v:shape id="_x0000_i1029" type="#_x0000_t75" style="width:399.35pt;height:210.15pt" o:ole="">
             <v:imagedata r:id="rId15" o:title=""/>
           </v:shape>
-          <o:OLEObject Type="Embed" ProgID="Visio.Drawing.11" ShapeID="_x0000_i1029" DrawAspect="Content" ObjectID="_1465753168" r:id="rId16"/>
+          <o:OLEObject Type="Embed" ProgID="Visio.Drawing.11" ShapeID="_x0000_i1029" DrawAspect="Content" ObjectID="_1465817116" r:id="rId16"/>
         </w:object>
       </w:r>
       <w:r>
@@ -1605,19 +1594,49 @@
                 <w:rFonts w:hint="eastAsia"/>
               </w:rPr>
               <w:tab/>
-              <w:t>tag:"tag</w:t>
-            </w:r>
-            <w:r>
-              <w:rPr>
-                <w:rFonts w:hint="eastAsia"/>
-              </w:rPr>
-              <w:t>标签以逗号分隔</w:t>
-            </w:r>
-            <w:r>
-              <w:rPr>
-                <w:rFonts w:hint="eastAsia"/>
-              </w:rPr>
-              <w:t>"</w:t>
+              <w:t>tag:</w:t>
+            </w:r>
+            <w:r>
+              <w:rPr>
+                <w:rFonts w:hint="eastAsia"/>
+              </w:rPr>
+              <w:t xml:space="preserve"> [</w:t>
+            </w:r>
+            <w:r>
+              <w:t>“</w:t>
+            </w:r>
+            <w:r>
+              <w:rPr>
+                <w:rFonts w:hint="eastAsia"/>
+              </w:rPr>
+              <w:t>xx</w:t>
+            </w:r>
+            <w:r>
+              <w:t>”</w:t>
+            </w:r>
+            <w:r>
+              <w:rPr>
+                <w:rFonts w:hint="eastAsia"/>
+              </w:rPr>
+              <w:t>,</w:t>
+            </w:r>
+            <w:r>
+              <w:t>”</w:t>
+            </w:r>
+            <w:r>
+              <w:rPr>
+                <w:rFonts w:hint="eastAsia"/>
+              </w:rPr>
+              <w:t>xx</w:t>
+            </w:r>
+            <w:r>
+              <w:t>”</w:t>
+            </w:r>
+            <w:r>
+              <w:rPr>
+                <w:rFonts w:hint="eastAsia"/>
+              </w:rPr>
+              <w:t>],</w:t>
             </w:r>
           </w:p>
           <w:p>
@@ -1884,7 +1903,7 @@
           <v:shape id="_x0000_i1030" type="#_x0000_t75" style="width:399.35pt;height:210.15pt" o:ole="">
             <v:imagedata r:id="rId17" o:title=""/>
           </v:shape>
-          <o:OLEObject Type="Embed" ProgID="Visio.Drawing.11" ShapeID="_x0000_i1030" DrawAspect="Content" ObjectID="_1465753169" r:id="rId18"/>
+          <o:OLEObject Type="Embed" ProgID="Visio.Drawing.11" ShapeID="_x0000_i1030" DrawAspect="Content" ObjectID="_1465817117" r:id="rId18"/>
         </w:object>
       </w:r>
       <w:r>
@@ -2106,19 +2125,43 @@
                 <w:rFonts w:hint="eastAsia"/>
               </w:rPr>
               <w:tab/>
-              <w:t>tag:"tag</w:t>
-            </w:r>
-            <w:r>
-              <w:rPr>
-                <w:rFonts w:hint="eastAsia"/>
-              </w:rPr>
-              <w:t>标签以逗号分隔</w:t>
-            </w:r>
-            <w:r>
-              <w:rPr>
-                <w:rFonts w:hint="eastAsia"/>
-              </w:rPr>
-              <w:t>"</w:t>
+              <w:t>tag:[</w:t>
+            </w:r>
+            <w:r>
+              <w:t>“</w:t>
+            </w:r>
+            <w:r>
+              <w:rPr>
+                <w:rFonts w:hint="eastAsia"/>
+              </w:rPr>
+              <w:t>xx</w:t>
+            </w:r>
+            <w:r>
+              <w:t>”</w:t>
+            </w:r>
+            <w:r>
+              <w:rPr>
+                <w:rFonts w:hint="eastAsia"/>
+              </w:rPr>
+              <w:t>,</w:t>
+            </w:r>
+            <w:r>
+              <w:t>”</w:t>
+            </w:r>
+            <w:r>
+              <w:rPr>
+                <w:rFonts w:hint="eastAsia"/>
+              </w:rPr>
+              <w:t>xx</w:t>
+            </w:r>
+            <w:r>
+              <w:t>”</w:t>
+            </w:r>
+            <w:r>
+              <w:rPr>
+                <w:rFonts w:hint="eastAsia"/>
+              </w:rPr>
+              <w:t>],</w:t>
             </w:r>
           </w:p>
           <w:p>
@@ -2505,7 +2548,7 @@
           <v:shape id="_x0000_i1031" type="#_x0000_t75" style="width:399.35pt;height:210.15pt" o:ole="">
             <v:imagedata r:id="rId19" o:title=""/>
           </v:shape>
-          <o:OLEObject Type="Embed" ProgID="Visio.Drawing.11" ShapeID="_x0000_i1031" DrawAspect="Content" ObjectID="_1465753170" r:id="rId20"/>
+          <o:OLEObject Type="Embed" ProgID="Visio.Drawing.11" ShapeID="_x0000_i1031" DrawAspect="Content" ObjectID="_1465817118" r:id="rId20"/>
         </w:object>
       </w:r>
       <w:r>
@@ -2738,16 +2781,18 @@
     <w:p>
       <w:pPr>
         <w:pStyle w:val="1"/>
-        <w:numPr>
-          <w:ilvl w:val="0"/>
-          <w:numId w:val="2"/>
-        </w:numPr>
       </w:pPr>
       <w:r>
         <w:rPr>
           <w:rFonts w:hint="eastAsia"/>
         </w:rPr>
         <w:lastRenderedPageBreak/>
+        <w:t>7</w:t>
+      </w:r>
+      <w:r>
+        <w:rPr>
+          <w:rFonts w:hint="eastAsia"/>
+        </w:rPr>
         <w:t>/</w:t>
       </w:r>
       <w:bookmarkStart w:id="4" w:name="_Toc391640153"/>
@@ -2787,7 +2832,7 @@
           <v:shape id="_x0000_i1032" type="#_x0000_t75" style="width:399.35pt;height:210.15pt" o:ole="">
             <v:imagedata r:id="rId21" o:title=""/>
           </v:shape>
-          <o:OLEObject Type="Embed" ProgID="Visio.Drawing.11" ShapeID="_x0000_i1032" DrawAspect="Content" ObjectID="_1465753171" r:id="rId22"/>
+          <o:OLEObject Type="Embed" ProgID="Visio.Drawing.11" ShapeID="_x0000_i1032" DrawAspect="Content" ObjectID="_1465817119" r:id="rId22"/>
         </w:object>
       </w:r>
       <w:r>
@@ -3005,6 +3050,158 @@
       <w:tr>
         <w:tc>
           <w:tcPr>
+            <w:tcW w:w="8102" w:type="dxa"/>
+            <w:shd w:val="clear" w:color="auto" w:fill="A6A6A6" w:themeFill="background1" w:themeFillShade="A6"/>
+          </w:tcPr>
+          <w:p>
+            <w:pPr>
+              <w:pStyle w:val="a5"/>
+            </w:pPr>
+            <w:r>
+              <w:t>{</w:t>
+            </w:r>
+          </w:p>
+          <w:p>
+            <w:pPr>
+              <w:pStyle w:val="a5"/>
+            </w:pPr>
+            <w:r>
+              <w:tab/>
+              <w:t>"state":1,//1 true,0 false</w:t>
+            </w:r>
+          </w:p>
+          <w:p>
+            <w:pPr>
+              <w:pStyle w:val="a5"/>
+            </w:pPr>
+            <w:r>
+              <w:tab/>
+              <w:t>"token":safasfscac,</w:t>
+            </w:r>
+          </w:p>
+          <w:p>
+            <w:pPr>
+              <w:pStyle w:val="a5"/>
+            </w:pPr>
+            <w:r>
+              <w:tab/>
+              <w:t>message:{</w:t>
+            </w:r>
+          </w:p>
+          <w:p>
+            <w:pPr>
+              <w:pStyle w:val="a5"/>
+            </w:pPr>
+            <w:r>
+              <w:tab/>
+            </w:r>
+            <w:r>
+              <w:tab/>
+              <w:t>"msg":"sdfaca",</w:t>
+            </w:r>
+          </w:p>
+          <w:p>
+            <w:pPr>
+              <w:pStyle w:val="a5"/>
+            </w:pPr>
+            <w:r>
+              <w:tab/>
+            </w:r>
+            <w:r>
+              <w:tab/>
+              <w:t>"handler_url":"sfaxxxxx"</w:t>
+            </w:r>
+          </w:p>
+          <w:p>
+            <w:pPr>
+              <w:pStyle w:val="a5"/>
+            </w:pPr>
+            <w:r>
+              <w:tab/>
+              <w:t>}</w:t>
+            </w:r>
+          </w:p>
+          <w:p>
+            <w:pPr>
+              <w:pStyle w:val="a5"/>
+              <w:ind w:firstLineChars="0" w:firstLine="0"/>
+            </w:pPr>
+            <w:r>
+              <w:t>}</w:t>
+            </w:r>
+          </w:p>
+        </w:tc>
+      </w:tr>
+    </w:tbl>
+    <w:p>
+      <w:pPr>
+        <w:pStyle w:val="1"/>
+      </w:pPr>
+      <w:r>
+        <w:rPr>
+          <w:rFonts w:hint="eastAsia"/>
+        </w:rPr>
+        <w:lastRenderedPageBreak/>
+        <w:t>8. /</w:t>
+      </w:r>
+      <w:bookmarkStart w:id="5" w:name="_Toc391640131"/>
+      <w:r>
+        <w:rPr>
+          <w:rFonts w:hint="eastAsia"/>
+        </w:rPr>
+        <w:t xml:space="preserve">test/show </w:t>
+      </w:r>
+      <w:r>
+        <w:rPr>
+          <w:rFonts w:hint="eastAsia"/>
+        </w:rPr>
+        <w:t>查询用户拥有的最新的测试列表</w:t>
+      </w:r>
+      <w:bookmarkEnd w:id="5"/>
+    </w:p>
+    <w:p>
+      <w:pPr>
+        <w:pStyle w:val="a5"/>
+        <w:ind w:left="420" w:firstLineChars="0" w:firstLine="0"/>
+      </w:pPr>
+      <w:r>
+        <w:object w:dxaOrig="8001" w:dyaOrig="4208">
+          <v:shape id="_x0000_i1033" type="#_x0000_t75" style="width:399.35pt;height:210.15pt" o:ole="">
+            <v:imagedata r:id="rId23" o:title=""/>
+          </v:shape>
+          <o:OLEObject Type="Embed" ProgID="Visio.Drawing.11" ShapeID="_x0000_i1033" DrawAspect="Content" ObjectID="_1465817120" r:id="rId24"/>
+        </w:object>
+      </w:r>
+    </w:p>
+    <w:p>
+      <w:pPr>
+        <w:pStyle w:val="a5"/>
+        <w:ind w:left="420" w:firstLineChars="0" w:firstLine="0"/>
+      </w:pPr>
+      <w:r>
+        <w:t>U</w:t>
+      </w:r>
+      <w:r>
+        <w:rPr>
+          <w:rFonts w:hint="eastAsia"/>
+        </w:rPr>
+        <w:t>ser.json:</w:t>
+      </w:r>
+    </w:p>
+    <w:tbl>
+      <w:tblPr>
+        <w:tblStyle w:val="a6"/>
+        <w:tblW w:w="0" w:type="auto"/>
+        <w:tblInd w:w="420" w:type="dxa"/>
+        <w:shd w:val="clear" w:color="auto" w:fill="A6A6A6" w:themeFill="background1" w:themeFillShade="A6"/>
+        <w:tblLook w:val="04A0"/>
+      </w:tblPr>
+      <w:tblGrid>
+        <w:gridCol w:w="8102"/>
+      </w:tblGrid>
+      <w:tr>
+        <w:tc>
+          <w:tcPr>
             <w:tcW w:w="8522" w:type="dxa"/>
             <w:shd w:val="clear" w:color="auto" w:fill="A6A6A6" w:themeFill="background1" w:themeFillShade="A6"/>
           </w:tcPr>
@@ -3012,6 +3209,76 @@
             <w:pPr>
               <w:pStyle w:val="a5"/>
             </w:pPr>
+          </w:p>
+          <w:p>
+            <w:pPr>
+              <w:pStyle w:val="a5"/>
+            </w:pPr>
+            <w:r>
+              <w:tab/>
+              <w:t>"user":{</w:t>
+            </w:r>
+          </w:p>
+          <w:p>
+            <w:pPr>
+              <w:pStyle w:val="a5"/>
+            </w:pPr>
+            <w:r>
+              <w:tab/>
+            </w:r>
+            <w:r>
+              <w:tab/>
+              <w:t>"uid":xxx,</w:t>
+            </w:r>
+          </w:p>
+          <w:p>
+            <w:pPr>
+              <w:pStyle w:val="a5"/>
+            </w:pPr>
+            <w:r>
+              <w:tab/>
+              <w:t>}</w:t>
+            </w:r>
+          </w:p>
+        </w:tc>
+      </w:tr>
+    </w:tbl>
+    <w:p>
+      <w:pPr>
+        <w:pStyle w:val="a5"/>
+        <w:ind w:left="420" w:firstLineChars="0" w:firstLine="0"/>
+      </w:pPr>
+      <w:r>
+        <w:t>T</w:t>
+      </w:r>
+      <w:r>
+        <w:rPr>
+          <w:rFonts w:hint="eastAsia"/>
+        </w:rPr>
+        <w:t>ests.json:</w:t>
+      </w:r>
+    </w:p>
+    <w:tbl>
+      <w:tblPr>
+        <w:tblStyle w:val="a6"/>
+        <w:tblW w:w="0" w:type="auto"/>
+        <w:tblInd w:w="420" w:type="dxa"/>
+        <w:shd w:val="clear" w:color="auto" w:fill="A6A6A6" w:themeFill="background1" w:themeFillShade="A6"/>
+        <w:tblLook w:val="04A0"/>
+      </w:tblPr>
+      <w:tblGrid>
+        <w:gridCol w:w="8102"/>
+      </w:tblGrid>
+      <w:tr>
+        <w:tc>
+          <w:tcPr>
+            <w:tcW w:w="8102" w:type="dxa"/>
+            <w:shd w:val="clear" w:color="auto" w:fill="A6A6A6" w:themeFill="background1" w:themeFillShade="A6"/>
+          </w:tcPr>
+          <w:p>
+            <w:pPr>
+              <w:pStyle w:val="a5"/>
+            </w:pPr>
             <w:r>
               <w:t>{</w:t>
             </w:r>
@@ -3021,6 +3288,1905 @@
               <w:pStyle w:val="a5"/>
             </w:pPr>
             <w:r>
+              <w:t xml:space="preserve">   state:1, //1 true, 0 false</w:t>
+            </w:r>
+          </w:p>
+          <w:p>
+            <w:pPr>
+              <w:pStyle w:val="a5"/>
+            </w:pPr>
+            <w:r>
+              <w:t xml:space="preserve">   token:"dfdfsdfsdfsdfsfsdf",</w:t>
+            </w:r>
+          </w:p>
+          <w:p>
+            <w:pPr>
+              <w:pStyle w:val="a5"/>
+            </w:pPr>
+            <w:r>
+              <w:t xml:space="preserve">   message:{</w:t>
+            </w:r>
+          </w:p>
+          <w:p>
+            <w:pPr>
+              <w:pStyle w:val="a5"/>
+            </w:pPr>
+            <w:r>
+              <w:tab/>
+            </w:r>
+            <w:r>
+              <w:tab/>
+              <w:t>"tests":{</w:t>
+            </w:r>
+          </w:p>
+          <w:p>
+            <w:pPr>
+              <w:pStyle w:val="a5"/>
+            </w:pPr>
+            <w:r>
+              <w:tab/>
+            </w:r>
+            <w:r>
+              <w:tab/>
+            </w:r>
+            <w:r>
+              <w:tab/>
+              <w:t>"token":"sdafsdfas",</w:t>
+            </w:r>
+          </w:p>
+          <w:p>
+            <w:pPr>
+              <w:pStyle w:val="a5"/>
+              <w:rPr>
+                <w:rFonts w:hint="eastAsia"/>
+              </w:rPr>
+            </w:pPr>
+            <w:r>
+              <w:rPr>
+                <w:rFonts w:hint="eastAsia"/>
+              </w:rPr>
+              <w:tab/>
+            </w:r>
+            <w:r>
+              <w:rPr>
+                <w:rFonts w:hint="eastAsia"/>
+              </w:rPr>
+              <w:tab/>
+            </w:r>
+            <w:r>
+              <w:rPr>
+                <w:rFonts w:hint="eastAsia"/>
+              </w:rPr>
+              <w:tab/>
+              <w:t>"inviteLeft</w:t>
+            </w:r>
+            <w:r>
+              <w:rPr>
+                <w:rFonts w:hint="eastAsia"/>
+              </w:rPr>
+              <w:t>":30, //</w:t>
+            </w:r>
+            <w:r>
+              <w:rPr>
+                <w:rFonts w:hint="eastAsia"/>
+              </w:rPr>
+              <w:t>剩余邀请数</w:t>
+            </w:r>
+          </w:p>
+          <w:p>
+            <w:pPr>
+              <w:pStyle w:val="a5"/>
+            </w:pPr>
+            <w:r>
+              <w:rPr>
+                <w:rFonts w:hint="eastAsia"/>
+              </w:rPr>
+              <w:t xml:space="preserve">            </w:t>
+            </w:r>
+            <w:r>
+              <w:t>“</w:t>
+            </w:r>
+            <w:r>
+              <w:rPr>
+                <w:rFonts w:hint="eastAsia"/>
+              </w:rPr>
+              <w:t>invitedNum</w:t>
+            </w:r>
+            <w:r>
+              <w:t>”</w:t>
+            </w:r>
+            <w:r>
+              <w:rPr>
+                <w:rFonts w:hint="eastAsia"/>
+              </w:rPr>
+              <w:t>:0,//</w:t>
+            </w:r>
+            <w:r>
+              <w:rPr>
+                <w:rFonts w:hint="eastAsia"/>
+              </w:rPr>
+              <w:t>已经邀请的人</w:t>
+            </w:r>
+          </w:p>
+          <w:p>
+            <w:pPr>
+              <w:pStyle w:val="a5"/>
+            </w:pPr>
+            <w:r>
+              <w:tab/>
+            </w:r>
+            <w:r>
+              <w:tab/>
+            </w:r>
+            <w:r>
+              <w:tab/>
+              <w:t>"uid":1000,</w:t>
+            </w:r>
+          </w:p>
+          <w:p>
+            <w:pPr>
+              <w:pStyle w:val="a5"/>
+            </w:pPr>
+            <w:r>
+              <w:tab/>
+            </w:r>
+            <w:r>
+              <w:tab/>
+            </w:r>
+            <w:r>
+              <w:tab/>
+              <w:t>"tests":[</w:t>
+            </w:r>
+          </w:p>
+          <w:p>
+            <w:pPr>
+              <w:pStyle w:val="a5"/>
+            </w:pPr>
+            <w:r>
+              <w:rPr>
+                <w:rFonts w:hint="eastAsia"/>
+              </w:rPr>
+              <w:tab/>
+            </w:r>
+            <w:r>
+              <w:rPr>
+                <w:rFonts w:hint="eastAsia"/>
+              </w:rPr>
+              <w:tab/>
+            </w:r>
+            <w:r>
+              <w:rPr>
+                <w:rFonts w:hint="eastAsia"/>
+              </w:rPr>
+              <w:tab/>
+            </w:r>
+            <w:r>
+              <w:rPr>
+                <w:rFonts w:hint="eastAsia"/>
+              </w:rPr>
+              <w:t>{"name":"</w:t>
+            </w:r>
+            <w:r>
+              <w:rPr>
+                <w:rFonts w:hint="eastAsia"/>
+              </w:rPr>
+              <w:t>测试名</w:t>
+            </w:r>
+            <w:r>
+              <w:rPr>
+                <w:rFonts w:hint="eastAsia"/>
+              </w:rPr>
+              <w:t>","tid":23445,"type":"</w:t>
+            </w:r>
+            <w:r>
+              <w:rPr>
+                <w:rFonts w:hint="eastAsia"/>
+              </w:rPr>
+              <w:t>留用，不过好像没有发现什么地方用</w:t>
+            </w:r>
+            <w:r>
+              <w:rPr>
+                <w:rFonts w:hint="eastAsia"/>
+              </w:rPr>
+              <w:t>",</w:t>
+            </w:r>
+            <w:r>
+              <w:t>”</w:t>
+            </w:r>
+            <w:r>
+              <w:rPr>
+                <w:rFonts w:hint="eastAsia"/>
+              </w:rPr>
+              <w:t>date</w:t>
+            </w:r>
+            <w:r>
+              <w:t>”</w:t>
+            </w:r>
+            <w:r>
+              <w:rPr>
+                <w:rFonts w:hint="eastAsia"/>
+              </w:rPr>
+              <w:t>:</w:t>
+            </w:r>
+            <w:r>
+              <w:t>”</w:t>
+            </w:r>
+            <w:r>
+              <w:rPr>
+                <w:rFonts w:hint="eastAsia"/>
+              </w:rPr>
+              <w:t>创建的时间</w:t>
+            </w:r>
+            <w:r>
+              <w:t>”</w:t>
+            </w:r>
+            <w:r>
+              <w:rPr>
+                <w:rFonts w:hint="eastAsia"/>
+              </w:rPr>
+              <w:t>,</w:t>
+            </w:r>
+            <w:r>
+              <w:t>”</w:t>
+            </w:r>
+            <w:r>
+              <w:rPr>
+                <w:rFonts w:hint="eastAsia"/>
+              </w:rPr>
+              <w:t>extraInfo</w:t>
+            </w:r>
+            <w:r>
+              <w:t>”</w:t>
+            </w:r>
+            <w:r>
+              <w:rPr>
+                <w:rFonts w:hint="eastAsia"/>
+              </w:rPr>
+              <w:t>:</w:t>
+            </w:r>
+            <w:r>
+              <w:t>”</w:t>
+            </w:r>
+            <w:r>
+              <w:rPr>
+                <w:rFonts w:hint="eastAsia"/>
+              </w:rPr>
+              <w:t>需要额外填写的信息</w:t>
+            </w:r>
+            <w:r>
+              <w:t>”</w:t>
+            </w:r>
+            <w:r>
+              <w:rPr>
+                <w:rFonts w:hint="eastAsia"/>
+              </w:rPr>
+              <w:t>,</w:t>
+            </w:r>
+            <w:r>
+              <w:t>”</w:t>
+            </w:r>
+            <w:r>
+              <w:rPr>
+                <w:rFonts w:hint="eastAsia"/>
+              </w:rPr>
+              <w:t>uuid</w:t>
+            </w:r>
+            <w:r>
+              <w:t>”</w:t>
+            </w:r>
+            <w:r>
+              <w:rPr>
+                <w:rFonts w:hint="eastAsia"/>
+              </w:rPr>
+              <w:t>:</w:t>
+            </w:r>
+            <w:r>
+              <w:t>”</w:t>
+            </w:r>
+            <w:r>
+              <w:rPr>
+                <w:rFonts w:hint="eastAsia"/>
+              </w:rPr>
+              <w:t>全局统一</w:t>
+            </w:r>
+            <w:r>
+              <w:rPr>
+                <w:rFonts w:hint="eastAsia"/>
+              </w:rPr>
+              <w:t>id</w:t>
+            </w:r>
+            <w:r>
+              <w:t>”</w:t>
+            </w:r>
+            <w:r>
+              <w:rPr>
+                <w:rFonts w:hint="eastAsia"/>
+              </w:rPr>
+              <w:t>,</w:t>
+            </w:r>
+            <w:r>
+              <w:t>”</w:t>
+            </w:r>
+            <w:r>
+              <w:rPr>
+                <w:rFonts w:hint="eastAsia"/>
+              </w:rPr>
+              <w:t>emails</w:t>
+            </w:r>
+            <w:r>
+              <w:t>”</w:t>
+            </w:r>
+            <w:r>
+              <w:rPr>
+                <w:rFonts w:hint="eastAsia"/>
+              </w:rPr>
+              <w:t>:</w:t>
+            </w:r>
+            <w:r>
+              <w:t>”</w:t>
+            </w:r>
+            <w:r>
+              <w:rPr>
+                <w:rFonts w:hint="eastAsia"/>
+              </w:rPr>
+              <w:t>发送测试报告的地址</w:t>
+            </w:r>
+            <w:r>
+              <w:t>”</w:t>
+            </w:r>
+            <w:r>
+              <w:rPr>
+                <w:rFonts w:hint="eastAsia"/>
+              </w:rPr>
+              <w:t>},</w:t>
+            </w:r>
+          </w:p>
+          <w:p>
+            <w:pPr>
+              <w:pStyle w:val="a5"/>
+            </w:pPr>
+            <w:r>
+              <w:rPr>
+                <w:rFonts w:hint="eastAsia"/>
+              </w:rPr>
+              <w:tab/>
+            </w:r>
+            <w:r>
+              <w:rPr>
+                <w:rFonts w:hint="eastAsia"/>
+              </w:rPr>
+              <w:tab/>
+            </w:r>
+            <w:r>
+              <w:rPr>
+                <w:rFonts w:hint="eastAsia"/>
+              </w:rPr>
+              <w:tab/>
+            </w:r>
+            <w:r>
+              <w:rPr>
+                <w:rFonts w:hint="eastAsia"/>
+              </w:rPr>
+              <w:t>{"name":"</w:t>
+            </w:r>
+            <w:r>
+              <w:rPr>
+                <w:rFonts w:hint="eastAsia"/>
+              </w:rPr>
+              <w:t>测试名</w:t>
+            </w:r>
+            <w:r>
+              <w:rPr>
+                <w:rFonts w:hint="eastAsia"/>
+              </w:rPr>
+              <w:t>","tid":23445,"type":"</w:t>
+            </w:r>
+            <w:r>
+              <w:rPr>
+                <w:rFonts w:hint="eastAsia"/>
+              </w:rPr>
+              <w:t>留用，不过好像没有发现什么地方用</w:t>
+            </w:r>
+            <w:r>
+              <w:rPr>
+                <w:rFonts w:hint="eastAsia"/>
+              </w:rPr>
+              <w:t>",</w:t>
+            </w:r>
+            <w:r>
+              <w:t>”</w:t>
+            </w:r>
+            <w:r>
+              <w:rPr>
+                <w:rFonts w:hint="eastAsia"/>
+              </w:rPr>
+              <w:t>date</w:t>
+            </w:r>
+            <w:r>
+              <w:t>”</w:t>
+            </w:r>
+            <w:r>
+              <w:rPr>
+                <w:rFonts w:hint="eastAsia"/>
+              </w:rPr>
+              <w:t>:</w:t>
+            </w:r>
+            <w:r>
+              <w:t>”</w:t>
+            </w:r>
+            <w:r>
+              <w:rPr>
+                <w:rFonts w:hint="eastAsia"/>
+              </w:rPr>
+              <w:t>创建的时间</w:t>
+            </w:r>
+            <w:r>
+              <w:t>”</w:t>
+            </w:r>
+            <w:r>
+              <w:rPr>
+                <w:rFonts w:hint="eastAsia"/>
+              </w:rPr>
+              <w:t>,</w:t>
+            </w:r>
+            <w:r>
+              <w:t>”</w:t>
+            </w:r>
+            <w:r>
+              <w:rPr>
+                <w:rFonts w:hint="eastAsia"/>
+              </w:rPr>
+              <w:t>extraInfo</w:t>
+            </w:r>
+            <w:r>
+              <w:t>”</w:t>
+            </w:r>
+            <w:r>
+              <w:rPr>
+                <w:rFonts w:hint="eastAsia"/>
+              </w:rPr>
+              <w:t>:</w:t>
+            </w:r>
+            <w:r>
+              <w:t>”</w:t>
+            </w:r>
+            <w:r>
+              <w:rPr>
+                <w:rFonts w:hint="eastAsia"/>
+              </w:rPr>
+              <w:t>需要额外填写的信息</w:t>
+            </w:r>
+            <w:r>
+              <w:t>”</w:t>
+            </w:r>
+            <w:r>
+              <w:rPr>
+                <w:rFonts w:hint="eastAsia"/>
+              </w:rPr>
+              <w:t>,</w:t>
+            </w:r>
+            <w:r>
+              <w:t>”</w:t>
+            </w:r>
+            <w:r>
+              <w:rPr>
+                <w:rFonts w:hint="eastAsia"/>
+              </w:rPr>
+              <w:t>uuid</w:t>
+            </w:r>
+            <w:r>
+              <w:t>”</w:t>
+            </w:r>
+            <w:r>
+              <w:rPr>
+                <w:rFonts w:hint="eastAsia"/>
+              </w:rPr>
+              <w:t>:</w:t>
+            </w:r>
+            <w:r>
+              <w:t>”</w:t>
+            </w:r>
+            <w:r>
+              <w:rPr>
+                <w:rFonts w:hint="eastAsia"/>
+              </w:rPr>
+              <w:t>全局统一</w:t>
+            </w:r>
+            <w:r>
+              <w:rPr>
+                <w:rFonts w:hint="eastAsia"/>
+              </w:rPr>
+              <w:t>id</w:t>
+            </w:r>
+            <w:r>
+              <w:t>”</w:t>
+            </w:r>
+            <w:r>
+              <w:rPr>
+                <w:rFonts w:hint="eastAsia"/>
+              </w:rPr>
+              <w:t>,</w:t>
+            </w:r>
+            <w:r>
+              <w:t>”</w:t>
+            </w:r>
+            <w:r>
+              <w:rPr>
+                <w:rFonts w:hint="eastAsia"/>
+              </w:rPr>
+              <w:t>emails</w:t>
+            </w:r>
+            <w:r>
+              <w:t>”</w:t>
+            </w:r>
+            <w:r>
+              <w:rPr>
+                <w:rFonts w:hint="eastAsia"/>
+              </w:rPr>
+              <w:t>:</w:t>
+            </w:r>
+            <w:r>
+              <w:t>”</w:t>
+            </w:r>
+            <w:r>
+              <w:rPr>
+                <w:rFonts w:hint="eastAsia"/>
+              </w:rPr>
+              <w:t>发送测试报告的地址</w:t>
+            </w:r>
+            <w:r>
+              <w:t>”</w:t>
+            </w:r>
+            <w:r>
+              <w:rPr>
+                <w:rFonts w:hint="eastAsia"/>
+              </w:rPr>
+              <w:t>},</w:t>
+            </w:r>
+          </w:p>
+          <w:p>
+            <w:pPr>
+              <w:pStyle w:val="a5"/>
+            </w:pPr>
+            <w:r>
+              <w:rPr>
+                <w:rFonts w:hint="eastAsia"/>
+              </w:rPr>
+              <w:tab/>
+            </w:r>
+            <w:r>
+              <w:rPr>
+                <w:rFonts w:hint="eastAsia"/>
+              </w:rPr>
+              <w:tab/>
+            </w:r>
+            <w:r>
+              <w:rPr>
+                <w:rFonts w:hint="eastAsia"/>
+              </w:rPr>
+              <w:tab/>
+            </w:r>
+            <w:r>
+              <w:rPr>
+                <w:rFonts w:hint="eastAsia"/>
+              </w:rPr>
+              <w:t>{"name":"</w:t>
+            </w:r>
+            <w:r>
+              <w:rPr>
+                <w:rFonts w:hint="eastAsia"/>
+              </w:rPr>
+              <w:t>测试名</w:t>
+            </w:r>
+            <w:r>
+              <w:rPr>
+                <w:rFonts w:hint="eastAsia"/>
+              </w:rPr>
+              <w:t>","tid":23445,"type":"</w:t>
+            </w:r>
+            <w:r>
+              <w:rPr>
+                <w:rFonts w:hint="eastAsia"/>
+              </w:rPr>
+              <w:t>留用，不过好像没有发现什么地</w:t>
+            </w:r>
+            <w:r>
+              <w:rPr>
+                <w:rFonts w:hint="eastAsia"/>
+              </w:rPr>
+              <w:lastRenderedPageBreak/>
+              <w:t>方用</w:t>
+            </w:r>
+            <w:r>
+              <w:rPr>
+                <w:rFonts w:hint="eastAsia"/>
+              </w:rPr>
+              <w:t>",</w:t>
+            </w:r>
+            <w:r>
+              <w:t>”</w:t>
+            </w:r>
+            <w:r>
+              <w:rPr>
+                <w:rFonts w:hint="eastAsia"/>
+              </w:rPr>
+              <w:t>date</w:t>
+            </w:r>
+            <w:r>
+              <w:t>”</w:t>
+            </w:r>
+            <w:r>
+              <w:rPr>
+                <w:rFonts w:hint="eastAsia"/>
+              </w:rPr>
+              <w:t>:</w:t>
+            </w:r>
+            <w:r>
+              <w:t>”</w:t>
+            </w:r>
+            <w:r>
+              <w:rPr>
+                <w:rFonts w:hint="eastAsia"/>
+              </w:rPr>
+              <w:t>创建的时间</w:t>
+            </w:r>
+            <w:r>
+              <w:t>”</w:t>
+            </w:r>
+            <w:r>
+              <w:rPr>
+                <w:rFonts w:hint="eastAsia"/>
+              </w:rPr>
+              <w:t>,</w:t>
+            </w:r>
+            <w:r>
+              <w:t>”</w:t>
+            </w:r>
+            <w:r>
+              <w:rPr>
+                <w:rFonts w:hint="eastAsia"/>
+              </w:rPr>
+              <w:t>extraInfo</w:t>
+            </w:r>
+            <w:r>
+              <w:t>”</w:t>
+            </w:r>
+            <w:r>
+              <w:rPr>
+                <w:rFonts w:hint="eastAsia"/>
+              </w:rPr>
+              <w:t>:</w:t>
+            </w:r>
+            <w:r>
+              <w:t>”</w:t>
+            </w:r>
+            <w:r>
+              <w:rPr>
+                <w:rFonts w:hint="eastAsia"/>
+              </w:rPr>
+              <w:t>需要额外填写的信息</w:t>
+            </w:r>
+            <w:r>
+              <w:t>”</w:t>
+            </w:r>
+            <w:r>
+              <w:rPr>
+                <w:rFonts w:hint="eastAsia"/>
+              </w:rPr>
+              <w:t>,</w:t>
+            </w:r>
+            <w:r>
+              <w:t>”</w:t>
+            </w:r>
+            <w:r>
+              <w:rPr>
+                <w:rFonts w:hint="eastAsia"/>
+              </w:rPr>
+              <w:t>uuid</w:t>
+            </w:r>
+            <w:r>
+              <w:t>”</w:t>
+            </w:r>
+            <w:r>
+              <w:rPr>
+                <w:rFonts w:hint="eastAsia"/>
+              </w:rPr>
+              <w:t>:</w:t>
+            </w:r>
+            <w:r>
+              <w:t>”</w:t>
+            </w:r>
+            <w:r>
+              <w:rPr>
+                <w:rFonts w:hint="eastAsia"/>
+              </w:rPr>
+              <w:t>全局统一</w:t>
+            </w:r>
+            <w:r>
+              <w:rPr>
+                <w:rFonts w:hint="eastAsia"/>
+              </w:rPr>
+              <w:t>id</w:t>
+            </w:r>
+            <w:r>
+              <w:t>”</w:t>
+            </w:r>
+            <w:r>
+              <w:rPr>
+                <w:rFonts w:hint="eastAsia"/>
+              </w:rPr>
+              <w:t>,</w:t>
+            </w:r>
+            <w:r>
+              <w:t>”</w:t>
+            </w:r>
+            <w:r>
+              <w:rPr>
+                <w:rFonts w:hint="eastAsia"/>
+              </w:rPr>
+              <w:t>emails</w:t>
+            </w:r>
+            <w:r>
+              <w:t>”</w:t>
+            </w:r>
+            <w:r>
+              <w:rPr>
+                <w:rFonts w:hint="eastAsia"/>
+              </w:rPr>
+              <w:t>:</w:t>
+            </w:r>
+            <w:r>
+              <w:t>”</w:t>
+            </w:r>
+            <w:r>
+              <w:rPr>
+                <w:rFonts w:hint="eastAsia"/>
+              </w:rPr>
+              <w:t>发送测试报告的地址</w:t>
+            </w:r>
+            <w:r>
+              <w:t>”</w:t>
+            </w:r>
+            <w:r>
+              <w:rPr>
+                <w:rFonts w:hint="eastAsia"/>
+              </w:rPr>
+              <w:t>}</w:t>
+            </w:r>
+          </w:p>
+          <w:p>
+            <w:pPr>
+              <w:pStyle w:val="a5"/>
+            </w:pPr>
+            <w:r>
+              <w:tab/>
+            </w:r>
+            <w:r>
+              <w:tab/>
+            </w:r>
+            <w:r>
+              <w:tab/>
+              <w:t>]</w:t>
+            </w:r>
+          </w:p>
+          <w:p>
+            <w:pPr>
+              <w:pStyle w:val="a5"/>
+            </w:pPr>
+            <w:r>
+              <w:tab/>
+            </w:r>
+            <w:r>
+              <w:tab/>
+              <w:t xml:space="preserve">}  </w:t>
+            </w:r>
+          </w:p>
+          <w:p>
+            <w:pPr>
+              <w:pStyle w:val="a5"/>
+            </w:pPr>
+            <w:r>
+              <w:tab/>
+              <w:t>}</w:t>
+            </w:r>
+          </w:p>
+          <w:p>
+            <w:pPr>
+              <w:pStyle w:val="a5"/>
+              <w:ind w:firstLineChars="0" w:firstLine="0"/>
+            </w:pPr>
+            <w:r>
+              <w:t>}</w:t>
+            </w:r>
+          </w:p>
+        </w:tc>
+      </w:tr>
+    </w:tbl>
+    <w:p>
+      <w:pPr>
+        <w:pStyle w:val="1"/>
+      </w:pPr>
+      <w:r>
+        <w:rPr>
+          <w:rFonts w:hint="eastAsia"/>
+        </w:rPr>
+        <w:lastRenderedPageBreak/>
+        <w:t>9. /</w:t>
+      </w:r>
+      <w:bookmarkStart w:id="6" w:name="_Toc391640132"/>
+      <w:r>
+        <w:rPr>
+          <w:rFonts w:hint="eastAsia"/>
+        </w:rPr>
+        <w:t xml:space="preserve">test/manage </w:t>
+      </w:r>
+      <w:r>
+        <w:rPr>
+          <w:rFonts w:hint="eastAsia"/>
+        </w:rPr>
+        <w:t>得到某个测试的详细信息</w:t>
+      </w:r>
+      <w:bookmarkEnd w:id="6"/>
+    </w:p>
+    <w:p>
+      <w:pPr>
+        <w:pStyle w:val="a5"/>
+        <w:ind w:left="420" w:firstLineChars="0" w:firstLine="0"/>
+      </w:pPr>
+      <w:r>
+        <w:object w:dxaOrig="8001" w:dyaOrig="4208">
+          <v:shape id="_x0000_i1034" type="#_x0000_t75" style="width:399.35pt;height:210.15pt" o:ole="">
+            <v:imagedata r:id="rId25" o:title=""/>
+          </v:shape>
+          <o:OLEObject Type="Embed" ProgID="Visio.Drawing.11" ShapeID="_x0000_i1034" DrawAspect="Content" ObjectID="_1465817121" r:id="rId26"/>
+        </w:object>
+      </w:r>
+    </w:p>
+    <w:p>
+      <w:pPr>
+        <w:pStyle w:val="a5"/>
+        <w:ind w:left="420" w:firstLineChars="0" w:firstLine="0"/>
+      </w:pPr>
+      <w:r>
+        <w:t>T</w:t>
+      </w:r>
+      <w:r>
+        <w:rPr>
+          <w:rFonts w:hint="eastAsia"/>
+        </w:rPr>
+        <w:t>est.json:</w:t>
+      </w:r>
+    </w:p>
+    <w:tbl>
+      <w:tblPr>
+        <w:tblStyle w:val="a6"/>
+        <w:tblW w:w="0" w:type="auto"/>
+        <w:tblInd w:w="420" w:type="dxa"/>
+        <w:shd w:val="clear" w:color="auto" w:fill="A6A6A6" w:themeFill="background1" w:themeFillShade="A6"/>
+        <w:tblLook w:val="04A0"/>
+      </w:tblPr>
+      <w:tblGrid>
+        <w:gridCol w:w="8102"/>
+      </w:tblGrid>
+      <w:tr>
+        <w:tc>
+          <w:tcPr>
+            <w:tcW w:w="8522" w:type="dxa"/>
+            <w:shd w:val="clear" w:color="auto" w:fill="A6A6A6" w:themeFill="background1" w:themeFillShade="A6"/>
+          </w:tcPr>
+          <w:p>
+            <w:pPr>
+              <w:pStyle w:val="a5"/>
+            </w:pPr>
+            <w:r>
+              <w:t>{</w:t>
+            </w:r>
+          </w:p>
+          <w:p>
+            <w:pPr>
+              <w:pStyle w:val="a5"/>
+            </w:pPr>
+            <w:r>
+              <w:tab/>
+              <w:t>"user":{</w:t>
+            </w:r>
+          </w:p>
+          <w:p>
+            <w:pPr>
+              <w:pStyle w:val="a5"/>
+            </w:pPr>
+            <w:r>
+              <w:tab/>
+            </w:r>
+            <w:r>
+              <w:tab/>
+              <w:t>"uid":xxx,</w:t>
+            </w:r>
+          </w:p>
+          <w:p>
+            <w:pPr>
+              <w:pStyle w:val="a5"/>
+            </w:pPr>
+            <w:r>
+              <w:tab/>
+              <w:t>},</w:t>
+            </w:r>
+          </w:p>
+          <w:p>
+            <w:pPr>
+              <w:pStyle w:val="a5"/>
+            </w:pPr>
+            <w:r>
+              <w:tab/>
+              <w:t>"tid":233</w:t>
+            </w:r>
+          </w:p>
+          <w:p>
+            <w:pPr>
+              <w:pStyle w:val="a5"/>
+              <w:ind w:firstLineChars="0" w:firstLine="0"/>
+            </w:pPr>
+            <w:r>
+              <w:t>}</w:t>
+            </w:r>
+          </w:p>
+        </w:tc>
+      </w:tr>
+    </w:tbl>
+    <w:p>
+      <w:pPr>
+        <w:pStyle w:val="a5"/>
+        <w:ind w:left="420" w:firstLineChars="0" w:firstLine="0"/>
+      </w:pPr>
+    </w:p>
+    <w:p>
+      <w:pPr>
+        <w:pStyle w:val="a5"/>
+        <w:ind w:left="420" w:firstLineChars="0" w:firstLine="0"/>
+      </w:pPr>
+      <w:r>
+        <w:rPr>
+          <w:rFonts w:hint="eastAsia"/>
+        </w:rPr>
+        <w:t>testDetail.json:</w:t>
+      </w:r>
+    </w:p>
+    <w:tbl>
+      <w:tblPr>
+        <w:tblStyle w:val="a6"/>
+        <w:tblW w:w="0" w:type="auto"/>
+        <w:tblInd w:w="420" w:type="dxa"/>
+        <w:shd w:val="clear" w:color="auto" w:fill="A6A6A6" w:themeFill="background1" w:themeFillShade="A6"/>
+        <w:tblLook w:val="04A0"/>
+      </w:tblPr>
+      <w:tblGrid>
+        <w:gridCol w:w="8102"/>
+      </w:tblGrid>
+      <w:tr>
+        <w:tc>
+          <w:tcPr>
+            <w:tcW w:w="8102" w:type="dxa"/>
+            <w:shd w:val="clear" w:color="auto" w:fill="A6A6A6" w:themeFill="background1" w:themeFillShade="A6"/>
+          </w:tcPr>
+          <w:p>
+            <w:pPr>
+              <w:pStyle w:val="a5"/>
+            </w:pPr>
+            <w:r>
+              <w:t>{</w:t>
+            </w:r>
+          </w:p>
+          <w:p>
+            <w:pPr>
+              <w:pStyle w:val="a5"/>
+            </w:pPr>
+            <w:r>
+              <w:t xml:space="preserve">   state:1, //1 true, 0 false</w:t>
+            </w:r>
+          </w:p>
+          <w:p>
+            <w:pPr>
+              <w:pStyle w:val="a5"/>
+            </w:pPr>
+            <w:r>
+              <w:t xml:space="preserve">   token:"dfdfsdfsdfsdfsfsdf",</w:t>
+            </w:r>
+          </w:p>
+          <w:p>
+            <w:pPr>
+              <w:pStyle w:val="a5"/>
+            </w:pPr>
+            <w:r>
+              <w:t xml:space="preserve">   message:{</w:t>
+            </w:r>
+          </w:p>
+          <w:p>
+            <w:pPr>
+              <w:pStyle w:val="a5"/>
+            </w:pPr>
+            <w:r>
+              <w:tab/>
+            </w:r>
+            <w:r>
+              <w:tab/>
+              <w:t>"testDetail":{</w:t>
+            </w:r>
+          </w:p>
+          <w:p>
+            <w:pPr>
+              <w:pStyle w:val="a5"/>
+            </w:pPr>
+            <w:r>
+              <w:tab/>
+            </w:r>
+            <w:r>
+              <w:tab/>
+            </w:r>
+            <w:r>
+              <w:tab/>
+            </w:r>
+            <w:r>
+              <w:tab/>
+              <w:t>"qs":[</w:t>
+            </w:r>
+            <w:r>
+              <w:tab/>
+            </w:r>
+            <w:r>
+              <w:tab/>
+            </w:r>
+            <w:r>
+              <w:tab/>
+            </w:r>
+            <w:r>
+              <w:tab/>
+            </w:r>
+          </w:p>
+          <w:p>
+            <w:pPr>
+              <w:pStyle w:val="a5"/>
+            </w:pPr>
+            <w:r>
+              <w:tab/>
+            </w:r>
+            <w:r>
+              <w:tab/>
+            </w:r>
+            <w:r>
+              <w:tab/>
+            </w:r>
+            <w:r>
+              <w:tab/>
+              <w:t>{</w:t>
+            </w:r>
+          </w:p>
+          <w:p>
+            <w:pPr>
+              <w:pStyle w:val="a5"/>
+            </w:pPr>
+            <w:r>
+              <w:tab/>
+            </w:r>
+            <w:r>
+              <w:tab/>
+            </w:r>
+            <w:r>
+              <w:tab/>
+            </w:r>
+            <w:r>
+              <w:tab/>
+              <w:t>"qid":1002,</w:t>
+            </w:r>
+          </w:p>
+          <w:p>
+            <w:pPr>
+              <w:pStyle w:val="a5"/>
+            </w:pPr>
+            <w:r>
+              <w:tab/>
+            </w:r>
+            <w:r>
+              <w:tab/>
+            </w:r>
+            <w:r>
+              <w:tab/>
+            </w:r>
+            <w:r>
+              <w:tab/>
+              <w:t>"name":"xxx",</w:t>
+            </w:r>
+          </w:p>
+          <w:p>
+            <w:pPr>
+              <w:pStyle w:val="a5"/>
+            </w:pPr>
+            <w:r>
+              <w:rPr>
+                <w:rFonts w:hint="eastAsia"/>
+              </w:rPr>
+              <w:lastRenderedPageBreak/>
+              <w:tab/>
+            </w:r>
+            <w:r>
+              <w:rPr>
+                <w:rFonts w:hint="eastAsia"/>
+              </w:rPr>
+              <w:tab/>
+            </w:r>
+            <w:r>
+              <w:rPr>
+                <w:rFonts w:hint="eastAsia"/>
+              </w:rPr>
+              <w:tab/>
+            </w:r>
+            <w:r>
+              <w:rPr>
+                <w:rFonts w:hint="eastAsia"/>
+              </w:rPr>
+              <w:tab/>
+              <w:t>"type":"1:</w:t>
+            </w:r>
+            <w:r>
+              <w:rPr>
+                <w:rFonts w:hint="eastAsia"/>
+              </w:rPr>
+              <w:t>选，</w:t>
+            </w:r>
+            <w:r>
+              <w:rPr>
+                <w:rFonts w:hint="eastAsia"/>
+              </w:rPr>
+              <w:t>2:</w:t>
+            </w:r>
+            <w:r>
+              <w:rPr>
+                <w:rFonts w:hint="eastAsia"/>
+              </w:rPr>
+              <w:t>编，</w:t>
+            </w:r>
+            <w:r>
+              <w:rPr>
+                <w:rFonts w:hint="eastAsia"/>
+              </w:rPr>
+              <w:t>3:</w:t>
+            </w:r>
+            <w:r>
+              <w:rPr>
+                <w:rFonts w:hint="eastAsia"/>
+              </w:rPr>
+              <w:t>问，</w:t>
+            </w:r>
+            <w:r>
+              <w:rPr>
+                <w:rFonts w:hint="eastAsia"/>
+              </w:rPr>
+              <w:t>4:</w:t>
+            </w:r>
+            <w:r>
+              <w:rPr>
+                <w:rFonts w:hint="eastAsia"/>
+              </w:rPr>
+              <w:t>自</w:t>
+            </w:r>
+            <w:r>
+              <w:rPr>
+                <w:rFonts w:hint="eastAsia"/>
+              </w:rPr>
+              <w:t>",</w:t>
+            </w:r>
+          </w:p>
+          <w:p>
+            <w:pPr>
+              <w:pStyle w:val="a5"/>
+            </w:pPr>
+            <w:r>
+              <w:tab/>
+            </w:r>
+            <w:r>
+              <w:tab/>
+            </w:r>
+            <w:r>
+              <w:tab/>
+            </w:r>
+            <w:r>
+              <w:tab/>
+              <w:t>"score":4,</w:t>
+            </w:r>
+          </w:p>
+          <w:p>
+            <w:pPr>
+              <w:pStyle w:val="a5"/>
+            </w:pPr>
+            <w:r>
+              <w:rPr>
+                <w:rFonts w:hint="eastAsia"/>
+              </w:rPr>
+              <w:tab/>
+            </w:r>
+            <w:r>
+              <w:rPr>
+                <w:rFonts w:hint="eastAsia"/>
+              </w:rPr>
+              <w:tab/>
+            </w:r>
+            <w:r>
+              <w:rPr>
+                <w:rFonts w:hint="eastAsia"/>
+              </w:rPr>
+              <w:tab/>
+            </w:r>
+            <w:r>
+              <w:rPr>
+                <w:rFonts w:hint="eastAsia"/>
+              </w:rPr>
+              <w:tab/>
+              <w:t>"tag":"tag</w:t>
+            </w:r>
+            <w:r>
+              <w:rPr>
+                <w:rFonts w:hint="eastAsia"/>
+              </w:rPr>
+              <w:t>标签，逗号分隔，直接存</w:t>
+            </w:r>
+            <w:r>
+              <w:rPr>
+                <w:rFonts w:hint="eastAsia"/>
+              </w:rPr>
+              <w:t>text</w:t>
+            </w:r>
+            <w:r>
+              <w:rPr>
+                <w:rFonts w:hint="eastAsia"/>
+              </w:rPr>
+              <w:t>类型</w:t>
+            </w:r>
+            <w:r>
+              <w:rPr>
+                <w:rFonts w:hint="eastAsia"/>
+              </w:rPr>
+              <w:t>",</w:t>
+            </w:r>
+          </w:p>
+          <w:p>
+            <w:pPr>
+              <w:pStyle w:val="a5"/>
+            </w:pPr>
+            <w:r>
+              <w:tab/>
+            </w:r>
+            <w:r>
+              <w:tab/>
+            </w:r>
+            <w:r>
+              <w:tab/>
+            </w:r>
+            <w:r>
+              <w:tab/>
+              <w:t>"answer":[</w:t>
+            </w:r>
+          </w:p>
+          <w:p>
+            <w:pPr>
+              <w:pStyle w:val="a5"/>
+            </w:pPr>
+            <w:r>
+              <w:rPr>
+                <w:rFonts w:hint="eastAsia"/>
+              </w:rPr>
+              <w:tab/>
+            </w:r>
+            <w:r>
+              <w:rPr>
+                <w:rFonts w:hint="eastAsia"/>
+              </w:rPr>
+              <w:tab/>
+            </w:r>
+            <w:r>
+              <w:rPr>
+                <w:rFonts w:hint="eastAsia"/>
+              </w:rPr>
+              <w:tab/>
+            </w:r>
+            <w:r>
+              <w:rPr>
+                <w:rFonts w:hint="eastAsia"/>
+              </w:rPr>
+              <w:tab/>
+            </w:r>
+            <w:r>
+              <w:rPr>
+                <w:rFonts w:hint="eastAsia"/>
+              </w:rPr>
+              <w:tab/>
+              <w:t>{"text":"</w:t>
+            </w:r>
+            <w:r>
+              <w:rPr>
+                <w:rFonts w:hint="eastAsia"/>
+              </w:rPr>
+              <w:t>选项呵呵</w:t>
+            </w:r>
+            <w:r>
+              <w:rPr>
+                <w:rFonts w:hint="eastAsia"/>
+              </w:rPr>
+              <w:t>","isright":"1</w:t>
+            </w:r>
+            <w:r>
+              <w:rPr>
+                <w:rFonts w:hint="eastAsia"/>
+              </w:rPr>
+              <w:t>正确</w:t>
+            </w:r>
+            <w:r>
+              <w:rPr>
+                <w:rFonts w:hint="eastAsia"/>
+              </w:rPr>
+              <w:t>"},</w:t>
+            </w:r>
+          </w:p>
+          <w:p>
+            <w:pPr>
+              <w:pStyle w:val="a5"/>
+            </w:pPr>
+            <w:r>
+              <w:rPr>
+                <w:rFonts w:hint="eastAsia"/>
+              </w:rPr>
+              <w:tab/>
+            </w:r>
+            <w:r>
+              <w:rPr>
+                <w:rFonts w:hint="eastAsia"/>
+              </w:rPr>
+              <w:tab/>
+            </w:r>
+            <w:r>
+              <w:rPr>
+                <w:rFonts w:hint="eastAsia"/>
+              </w:rPr>
+              <w:tab/>
+            </w:r>
+            <w:r>
+              <w:rPr>
+                <w:rFonts w:hint="eastAsia"/>
+              </w:rPr>
+              <w:tab/>
+            </w:r>
+            <w:r>
+              <w:rPr>
+                <w:rFonts w:hint="eastAsia"/>
+              </w:rPr>
+              <w:tab/>
+              <w:t>{"text":"</w:t>
+            </w:r>
+            <w:r>
+              <w:rPr>
+                <w:rFonts w:hint="eastAsia"/>
+              </w:rPr>
+              <w:t>选项呵呵</w:t>
+            </w:r>
+            <w:r>
+              <w:rPr>
+                <w:rFonts w:hint="eastAsia"/>
+              </w:rPr>
+              <w:t>","isright":"0</w:t>
+            </w:r>
+            <w:r>
+              <w:rPr>
+                <w:rFonts w:hint="eastAsia"/>
+              </w:rPr>
+              <w:t>错误</w:t>
+            </w:r>
+            <w:r>
+              <w:rPr>
+                <w:rFonts w:hint="eastAsia"/>
+              </w:rPr>
+              <w:t>"}</w:t>
+            </w:r>
+          </w:p>
+          <w:p>
+            <w:pPr>
+              <w:pStyle w:val="a5"/>
+            </w:pPr>
+            <w:r>
+              <w:tab/>
+            </w:r>
+            <w:r>
+              <w:tab/>
+            </w:r>
+            <w:r>
+              <w:tab/>
+            </w:r>
+            <w:r>
+              <w:tab/>
+            </w:r>
+            <w:r>
+              <w:tab/>
+            </w:r>
+            <w:r>
+              <w:tab/>
+              <w:t>]</w:t>
+            </w:r>
+          </w:p>
+          <w:p>
+            <w:pPr>
+              <w:pStyle w:val="a5"/>
+            </w:pPr>
+            <w:r>
+              <w:tab/>
+            </w:r>
+            <w:r>
+              <w:tab/>
+            </w:r>
+            <w:r>
+              <w:tab/>
+            </w:r>
+            <w:r>
+              <w:tab/>
+              <w:t>}</w:t>
+            </w:r>
+          </w:p>
+          <w:p>
+            <w:pPr>
+              <w:pStyle w:val="a5"/>
+            </w:pPr>
+            <w:r>
+              <w:rPr>
+                <w:rFonts w:hint="eastAsia"/>
+              </w:rPr>
+              <w:t xml:space="preserve">                </w:t>
+            </w:r>
+            <w:r>
+              <w:t>…</w:t>
+            </w:r>
+            <w:r>
+              <w:rPr>
+                <w:rFonts w:hint="eastAsia"/>
+              </w:rPr>
+              <w:t>.</w:t>
+            </w:r>
+          </w:p>
+          <w:p>
+            <w:pPr>
+              <w:pStyle w:val="a5"/>
+            </w:pPr>
+            <w:r>
+              <w:tab/>
+            </w:r>
+            <w:r>
+              <w:tab/>
+            </w:r>
+            <w:r>
+              <w:tab/>
+              <w:t>]</w:t>
+            </w:r>
+          </w:p>
+          <w:p>
+            <w:pPr>
+              <w:pStyle w:val="a5"/>
+            </w:pPr>
+            <w:r>
+              <w:tab/>
+            </w:r>
+            <w:r>
+              <w:tab/>
+              <w:t>"tid":1001,</w:t>
+            </w:r>
+          </w:p>
+          <w:p>
+            <w:pPr>
+              <w:pStyle w:val="a5"/>
+            </w:pPr>
+            <w:r>
+              <w:tab/>
+            </w:r>
+            <w:r>
+              <w:tab/>
+              <w:t>"testtime":70,</w:t>
+            </w:r>
+          </w:p>
+          <w:p>
+            <w:pPr>
+              <w:pStyle w:val="a5"/>
+            </w:pPr>
+            <w:r>
+              <w:rPr>
+                <w:rFonts w:hint="eastAsia"/>
+              </w:rPr>
+              <w:tab/>
+            </w:r>
+            <w:r>
+              <w:rPr>
+                <w:rFonts w:hint="eastAsia"/>
+              </w:rPr>
+              <w:tab/>
+              <w:t>"extraInfo":</w:t>
+            </w:r>
+            <w:r>
+              <w:t>”</w:t>
+            </w:r>
+            <w:r>
+              <w:rPr>
+                <w:rFonts w:hint="eastAsia"/>
+              </w:rPr>
+              <w:t>1,2,3</w:t>
+            </w:r>
+            <w:r>
+              <w:t>”</w:t>
+            </w:r>
+            <w:r>
+              <w:rPr>
+                <w:rFonts w:hint="eastAsia"/>
+              </w:rPr>
+              <w:t>,//1:</w:t>
+            </w:r>
+            <w:r>
+              <w:rPr>
+                <w:rFonts w:hint="eastAsia"/>
+              </w:rPr>
+              <w:t>学校，</w:t>
+            </w:r>
+            <w:r>
+              <w:rPr>
+                <w:rFonts w:hint="eastAsia"/>
+              </w:rPr>
+              <w:t>2:</w:t>
+            </w:r>
+            <w:r>
+              <w:rPr>
+                <w:rFonts w:hint="eastAsia"/>
+              </w:rPr>
+              <w:t>特长，</w:t>
+            </w:r>
+            <w:r>
+              <w:rPr>
+                <w:rFonts w:hint="eastAsia"/>
+              </w:rPr>
+              <w:t>3:</w:t>
+            </w:r>
+            <w:r>
+              <w:rPr>
+                <w:rFonts w:hint="eastAsia"/>
+              </w:rPr>
+              <w:t>项目，</w:t>
+            </w:r>
+            <w:r>
+              <w:rPr>
+                <w:rFonts w:hint="eastAsia"/>
+              </w:rPr>
+              <w:t>4:link</w:t>
+            </w:r>
+          </w:p>
+          <w:p>
+            <w:pPr>
+              <w:pStyle w:val="a5"/>
+            </w:pPr>
+            <w:r>
+              <w:tab/>
+            </w:r>
+            <w:r>
+              <w:tab/>
+              <w:t>"emails":</w:t>
+            </w:r>
+            <w:r>
+              <w:t>"ss@ss.com,sd@ss.com"</w:t>
+            </w:r>
+            <w:r>
+              <w:tab/>
+            </w:r>
+            <w:r>
+              <w:tab/>
+              <w:t xml:space="preserve">}  </w:t>
+            </w:r>
+          </w:p>
+          <w:p>
+            <w:pPr>
+              <w:pStyle w:val="a5"/>
+            </w:pPr>
+            <w:r>
+              <w:tab/>
+              <w:t>}</w:t>
+            </w:r>
+          </w:p>
+          <w:p>
+            <w:pPr>
+              <w:pStyle w:val="a5"/>
+              <w:ind w:firstLineChars="0" w:firstLine="0"/>
+            </w:pPr>
+            <w:r>
+              <w:t>}</w:t>
+            </w:r>
+          </w:p>
+        </w:tc>
+      </w:tr>
+    </w:tbl>
+    <w:p>
+      <w:pPr>
+        <w:pStyle w:val="1"/>
+      </w:pPr>
+      <w:r>
+        <w:rPr>
+          <w:rFonts w:hint="eastAsia"/>
+        </w:rPr>
+        <w:lastRenderedPageBreak/>
+        <w:t xml:space="preserve">10. </w:t>
+      </w:r>
+      <w:r>
+        <w:rPr>
+          <w:rFonts w:hint="eastAsia"/>
+        </w:rPr>
+        <w:t>/</w:t>
+      </w:r>
+      <w:bookmarkStart w:id="7" w:name="_Toc391640135"/>
+      <w:r>
+        <w:rPr>
+          <w:rFonts w:hint="eastAsia"/>
+        </w:rPr>
+        <w:t>test/manage/setting/set</w:t>
+      </w:r>
+      <w:r>
+        <w:rPr>
+          <w:rFonts w:hint="eastAsia"/>
+        </w:rPr>
+        <w:tab/>
+      </w:r>
+      <w:r>
+        <w:rPr>
+          <w:rFonts w:hint="eastAsia"/>
+        </w:rPr>
+        <w:tab/>
+      </w:r>
+      <w:r>
+        <w:rPr>
+          <w:rFonts w:hint="eastAsia"/>
+        </w:rPr>
+        <w:t>提交测试的元信息，通用设置</w:t>
+      </w:r>
+      <w:bookmarkEnd w:id="7"/>
+    </w:p>
+    <w:p>
+      <w:pPr>
+        <w:pStyle w:val="a5"/>
+        <w:ind w:left="420" w:firstLineChars="0" w:firstLine="0"/>
+      </w:pPr>
+      <w:r>
+        <w:object w:dxaOrig="8001" w:dyaOrig="4208">
+          <v:shape id="_x0000_i1035" type="#_x0000_t75" style="width:399.35pt;height:210.15pt" o:ole="">
+            <v:imagedata r:id="rId27" o:title=""/>
+          </v:shape>
+          <o:OLEObject Type="Embed" ProgID="Visio.Drawing.11" ShapeID="_x0000_i1035" DrawAspect="Content" ObjectID="_1465817122" r:id="rId28"/>
+        </w:object>
+      </w:r>
+    </w:p>
+    <w:p>
+      <w:pPr>
+        <w:pStyle w:val="a5"/>
+        <w:ind w:left="420" w:firstLineChars="0" w:firstLine="0"/>
+      </w:pPr>
+      <w:r>
+        <w:t>S</w:t>
+      </w:r>
+      <w:r>
+        <w:rPr>
+          <w:rFonts w:hint="eastAsia"/>
+        </w:rPr>
+        <w:t>etting.json:</w:t>
+      </w:r>
+    </w:p>
+    <w:tbl>
+      <w:tblPr>
+        <w:tblStyle w:val="a6"/>
+        <w:tblW w:w="0" w:type="auto"/>
+        <w:tblInd w:w="420" w:type="dxa"/>
+        <w:shd w:val="clear" w:color="auto" w:fill="A6A6A6" w:themeFill="background1" w:themeFillShade="A6"/>
+        <w:tblLook w:val="04A0"/>
+      </w:tblPr>
+      <w:tblGrid>
+        <w:gridCol w:w="8102"/>
+      </w:tblGrid>
+      <w:tr>
+        <w:tc>
+          <w:tcPr>
+            <w:tcW w:w="8522" w:type="dxa"/>
+            <w:shd w:val="clear" w:color="auto" w:fill="A6A6A6" w:themeFill="background1" w:themeFillShade="A6"/>
+          </w:tcPr>
+          <w:p>
+            <w:pPr>
+              <w:pStyle w:val="a5"/>
+            </w:pPr>
+            <w:r>
+              <w:t>{</w:t>
+            </w:r>
+          </w:p>
+          <w:p>
+            <w:pPr>
+              <w:pStyle w:val="a5"/>
+              <w:rPr>
+                <w:rFonts w:hint="eastAsia"/>
+              </w:rPr>
+            </w:pPr>
+            <w:r>
+              <w:tab/>
+              <w:t>"user":{</w:t>
+            </w:r>
+          </w:p>
+          <w:p>
+            <w:pPr>
+              <w:pStyle w:val="a5"/>
+            </w:pPr>
+            <w:r>
+              <w:tab/>
+            </w:r>
+            <w:r>
+              <w:tab/>
+              <w:t>"uid":1000</w:t>
+            </w:r>
+          </w:p>
+          <w:p>
+            <w:pPr>
+              <w:pStyle w:val="a5"/>
+            </w:pPr>
+            <w:r>
+              <w:tab/>
+              <w:t>},</w:t>
+            </w:r>
+          </w:p>
+          <w:p>
+            <w:pPr>
+              <w:pStyle w:val="a5"/>
+            </w:pPr>
+            <w:r>
+              <w:tab/>
+              <w:t>"tid":1001,</w:t>
+            </w:r>
+          </w:p>
+          <w:p>
+            <w:pPr>
+              <w:pStyle w:val="a5"/>
+            </w:pPr>
+            <w:r>
+              <w:lastRenderedPageBreak/>
+              <w:tab/>
+              <w:t>"testtime":70,</w:t>
+            </w:r>
+          </w:p>
+          <w:p>
+            <w:pPr>
+              <w:pStyle w:val="a5"/>
+            </w:pPr>
+            <w:r>
+              <w:rPr>
+                <w:rFonts w:hint="eastAsia"/>
+              </w:rPr>
+              <w:tab/>
+              <w:t>"extraInfo":</w:t>
+            </w:r>
+            <w:r>
+              <w:t>”</w:t>
+            </w:r>
+            <w:r>
+              <w:rPr>
+                <w:rFonts w:hint="eastAsia"/>
+              </w:rPr>
+              <w:t>1,2</w:t>
+            </w:r>
+            <w:r>
+              <w:t>”</w:t>
+            </w:r>
+            <w:r>
+              <w:rPr>
+                <w:rFonts w:hint="eastAsia"/>
+              </w:rPr>
+              <w:t>,//1:</w:t>
+            </w:r>
+            <w:r>
+              <w:rPr>
+                <w:rFonts w:hint="eastAsia"/>
+              </w:rPr>
+              <w:t>学校，</w:t>
+            </w:r>
+            <w:r>
+              <w:rPr>
+                <w:rFonts w:hint="eastAsia"/>
+              </w:rPr>
+              <w:t>2:</w:t>
+            </w:r>
+            <w:r>
+              <w:rPr>
+                <w:rFonts w:hint="eastAsia"/>
+              </w:rPr>
+              <w:t>特长，</w:t>
+            </w:r>
+            <w:r>
+              <w:rPr>
+                <w:rFonts w:hint="eastAsia"/>
+              </w:rPr>
+              <w:t>3:</w:t>
+            </w:r>
+            <w:r>
+              <w:rPr>
+                <w:rFonts w:hint="eastAsia"/>
+              </w:rPr>
+              <w:t>项目，</w:t>
+            </w:r>
+            <w:r>
+              <w:rPr>
+                <w:rFonts w:hint="eastAsia"/>
+              </w:rPr>
+              <w:t>4:link</w:t>
+            </w:r>
+          </w:p>
+          <w:p>
+            <w:pPr>
+              <w:pStyle w:val="a5"/>
+            </w:pPr>
+            <w:r>
+              <w:tab/>
+              <w:t>"e</w:t>
+            </w:r>
+            <w:r>
+              <w:t>mails":"ss@ss.com,sd@ss.com"</w:t>
+            </w:r>
+          </w:p>
+          <w:p>
+            <w:pPr>
+              <w:pStyle w:val="a5"/>
+              <w:ind w:firstLineChars="0" w:firstLine="0"/>
+            </w:pPr>
+            <w:r>
+              <w:t>}</w:t>
+            </w:r>
+          </w:p>
+        </w:tc>
+      </w:tr>
+    </w:tbl>
+    <w:p>
+      <w:pPr>
+        <w:pStyle w:val="a5"/>
+        <w:ind w:left="420" w:firstLineChars="0" w:firstLine="0"/>
+      </w:pPr>
+      <w:r>
+        <w:lastRenderedPageBreak/>
+        <w:t>S</w:t>
+      </w:r>
+      <w:r>
+        <w:rPr>
+          <w:rFonts w:hint="eastAsia"/>
+        </w:rPr>
+        <w:t>tate.json:</w:t>
+      </w:r>
+    </w:p>
+    <w:tbl>
+      <w:tblPr>
+        <w:tblStyle w:val="a6"/>
+        <w:tblW w:w="0" w:type="auto"/>
+        <w:tblInd w:w="420" w:type="dxa"/>
+        <w:shd w:val="clear" w:color="auto" w:fill="A6A6A6" w:themeFill="background1" w:themeFillShade="A6"/>
+        <w:tblLook w:val="04A0"/>
+      </w:tblPr>
+      <w:tblGrid>
+        <w:gridCol w:w="8102"/>
+      </w:tblGrid>
+      <w:tr>
+        <w:tc>
+          <w:tcPr>
+            <w:tcW w:w="8102" w:type="dxa"/>
+            <w:shd w:val="clear" w:color="auto" w:fill="A6A6A6" w:themeFill="background1" w:themeFillShade="A6"/>
+          </w:tcPr>
+          <w:p>
+            <w:pPr>
+              <w:pStyle w:val="a5"/>
+            </w:pPr>
+            <w:r>
+              <w:t>{</w:t>
+            </w:r>
+          </w:p>
+          <w:p>
+            <w:pPr>
+              <w:pStyle w:val="a5"/>
+            </w:pPr>
+            <w:r>
               <w:tab/>
               <w:t>"state":1,//1 true,0 false</w:t>
             </w:r>
@@ -3040,7 +5206,7 @@
             </w:pPr>
             <w:r>
               <w:tab/>
-              <w:t>message:{</w:t>
+              <w:t>"message":{</w:t>
             </w:r>
           </w:p>
           <w:p>
@@ -3079,11 +5245,1128 @@
           <w:p>
             <w:pPr>
               <w:pStyle w:val="a5"/>
+              <w:ind w:left="420" w:firstLineChars="0" w:firstLine="0"/>
+            </w:pPr>
+            <w:r>
+              <w:t>}</w:t>
+            </w:r>
+          </w:p>
+          <w:p>
+            <w:pPr>
+              <w:pStyle w:val="a5"/>
               <w:ind w:firstLineChars="0" w:firstLine="0"/>
             </w:pPr>
+          </w:p>
+        </w:tc>
+      </w:tr>
+    </w:tbl>
+    <w:p>
+      <w:pPr>
+        <w:pStyle w:val="1"/>
+      </w:pPr>
+      <w:r>
+        <w:rPr>
+          <w:rFonts w:hint="eastAsia"/>
+        </w:rPr>
+        <w:t>11. /</w:t>
+      </w:r>
+      <w:bookmarkStart w:id="8" w:name="_Toc391640151"/>
+      <w:r>
+        <w:rPr>
+          <w:rFonts w:hint="eastAsia"/>
+        </w:rPr>
+        <w:t>test/manage/invite</w:t>
+      </w:r>
+      <w:r>
+        <w:rPr>
+          <w:rFonts w:hint="eastAsia"/>
+        </w:rPr>
+        <w:tab/>
+      </w:r>
+      <w:r>
+        <w:rPr>
+          <w:rFonts w:hint="eastAsia"/>
+        </w:rPr>
+        <w:t>这个是提交邀请的测试用户</w:t>
+      </w:r>
+      <w:bookmarkEnd w:id="8"/>
+    </w:p>
+    <w:p>
+      <w:pPr>
+        <w:pStyle w:val="a5"/>
+        <w:ind w:left="420" w:firstLineChars="0" w:firstLine="0"/>
+      </w:pPr>
+      <w:r>
+        <w:object w:dxaOrig="8001" w:dyaOrig="4208">
+          <v:shape id="_x0000_i1036" type="#_x0000_t75" style="width:399.35pt;height:210.15pt" o:ole="">
+            <v:imagedata r:id="rId29" o:title=""/>
+          </v:shape>
+          <o:OLEObject Type="Embed" ProgID="Visio.Drawing.11" ShapeID="_x0000_i1036" DrawAspect="Content" ObjectID="_1465817123" r:id="rId30"/>
+        </w:object>
+      </w:r>
+    </w:p>
+    <w:p>
+      <w:pPr>
+        <w:pStyle w:val="a5"/>
+        <w:ind w:left="420" w:firstLineChars="0" w:firstLine="0"/>
+      </w:pPr>
+      <w:r>
+        <w:t>I</w:t>
+      </w:r>
+      <w:r>
+        <w:rPr>
+          <w:rFonts w:hint="eastAsia"/>
+        </w:rPr>
+        <w:t>nvite.json:</w:t>
+      </w:r>
+    </w:p>
+    <w:tbl>
+      <w:tblPr>
+        <w:tblStyle w:val="a6"/>
+        <w:tblW w:w="0" w:type="auto"/>
+        <w:tblInd w:w="420" w:type="dxa"/>
+        <w:shd w:val="clear" w:color="auto" w:fill="A6A6A6" w:themeFill="background1" w:themeFillShade="A6"/>
+        <w:tblLook w:val="04A0"/>
+      </w:tblPr>
+      <w:tblGrid>
+        <w:gridCol w:w="8102"/>
+      </w:tblGrid>
+      <w:tr>
+        <w:tc>
+          <w:tcPr>
+            <w:tcW w:w="8522" w:type="dxa"/>
+            <w:shd w:val="clear" w:color="auto" w:fill="A6A6A6" w:themeFill="background1" w:themeFillShade="A6"/>
+          </w:tcPr>
+          <w:p>
+            <w:pPr>
+              <w:pStyle w:val="a5"/>
+            </w:pPr>
+            <w:r>
+              <w:t>{</w:t>
+            </w:r>
+          </w:p>
+          <w:p>
+            <w:pPr>
+              <w:pStyle w:val="a5"/>
+              <w:rPr>
+                <w:rFonts w:hint="eastAsia"/>
+              </w:rPr>
+            </w:pPr>
+            <w:r>
+              <w:tab/>
+              <w:t>"user":{</w:t>
+            </w:r>
+          </w:p>
+          <w:p>
+            <w:pPr>
+              <w:pStyle w:val="a5"/>
+            </w:pPr>
+            <w:r>
+              <w:tab/>
+            </w:r>
+            <w:r>
+              <w:tab/>
+              <w:t>"uid":1000</w:t>
+            </w:r>
+          </w:p>
+          <w:p>
+            <w:pPr>
+              <w:pStyle w:val="a5"/>
+            </w:pPr>
+            <w:r>
+              <w:tab/>
+              <w:t>},</w:t>
+            </w:r>
+          </w:p>
+          <w:p>
+            <w:pPr>
+              <w:pStyle w:val="a5"/>
+            </w:pPr>
+            <w:r>
+              <w:tab/>
+              <w:t>"invite":[</w:t>
+            </w:r>
+          </w:p>
+          <w:p>
+            <w:pPr>
+              <w:pStyle w:val="a5"/>
+            </w:pPr>
+            <w:r>
+              <w:tab/>
+            </w:r>
+            <w:r>
+              <w:tab/>
+              <w:t>{"Fname":"liu","Lname":"zheng","email":"lss@ss.com","tel":138888888},</w:t>
+            </w:r>
+          </w:p>
+          <w:p>
+            <w:pPr>
+              <w:pStyle w:val="a5"/>
+            </w:pPr>
+            <w:r>
+              <w:tab/>
+            </w:r>
+            <w:r>
+              <w:tab/>
+              <w:t>{"Fname":"liu","Lname":"zheng","email":"lss@ss.com","tel":138888888},</w:t>
+            </w:r>
+          </w:p>
+          <w:p>
+            <w:pPr>
+              <w:pStyle w:val="a5"/>
+            </w:pPr>
+            <w:r>
+              <w:lastRenderedPageBreak/>
+              <w:tab/>
+            </w:r>
+            <w:r>
+              <w:tab/>
+              <w:t>{"Fname":"liu","Lname":"zheng","email":"lss@ss.com","tel":138888888}</w:t>
+            </w:r>
+          </w:p>
+          <w:p>
+            <w:pPr>
+              <w:pStyle w:val="a5"/>
+            </w:pPr>
+            <w:r>
+              <w:tab/>
+              <w:t>]</w:t>
+            </w:r>
+          </w:p>
+          <w:p>
+            <w:pPr>
+              <w:pStyle w:val="a5"/>
+            </w:pPr>
+            <w:r>
+              <w:tab/>
+              <w:t>"subject":"xxxx",</w:t>
+            </w:r>
+          </w:p>
+          <w:p>
+            <w:pPr>
+              <w:pStyle w:val="a5"/>
+            </w:pPr>
+            <w:r>
+              <w:tab/>
+              <w:t>"replyTo":"xxxx"</w:t>
+            </w:r>
+            <w:r>
+              <w:rPr>
+                <w:rFonts w:hint="eastAsia"/>
+              </w:rPr>
+              <w:t>,</w:t>
+            </w:r>
+          </w:p>
+          <w:p>
+            <w:pPr>
+              <w:pStyle w:val="a5"/>
+            </w:pPr>
+            <w:r>
+              <w:rPr>
+                <w:rFonts w:hint="eastAsia"/>
+              </w:rPr>
+              <w:t xml:space="preserve">    </w:t>
+            </w:r>
+            <w:r>
+              <w:t>“</w:t>
+            </w:r>
+            <w:r>
+              <w:rPr>
+                <w:rFonts w:hint="eastAsia"/>
+              </w:rPr>
+              <w:t>tid</w:t>
+            </w:r>
+            <w:r>
+              <w:t>”</w:t>
+            </w:r>
+            <w:r>
+              <w:rPr>
+                <w:rFonts w:hint="eastAsia"/>
+              </w:rPr>
+              <w:t>: 3</w:t>
+            </w:r>
+          </w:p>
+          <w:p>
+            <w:pPr>
+              <w:pStyle w:val="a5"/>
+              <w:ind w:firstLineChars="0" w:firstLine="0"/>
+            </w:pPr>
+            <w:r>
+              <w:rPr>
+                <w:rFonts w:hint="eastAsia"/>
+              </w:rPr>
+              <w:t xml:space="preserve">    </w:t>
+            </w:r>
             <w:r>
               <w:t>}</w:t>
             </w:r>
+          </w:p>
+        </w:tc>
+      </w:tr>
+    </w:tbl>
+    <w:p>
+      <w:pPr>
+        <w:pStyle w:val="a5"/>
+        <w:ind w:left="420" w:firstLineChars="0" w:firstLine="0"/>
+      </w:pPr>
+    </w:p>
+    <w:p>
+      <w:pPr>
+        <w:pStyle w:val="a5"/>
+        <w:ind w:left="420" w:firstLineChars="0" w:firstLine="0"/>
+      </w:pPr>
+      <w:r>
+        <w:t>S</w:t>
+      </w:r>
+      <w:r>
+        <w:rPr>
+          <w:rFonts w:hint="eastAsia"/>
+        </w:rPr>
+        <w:t>tate.json:</w:t>
+      </w:r>
+    </w:p>
+    <w:tbl>
+      <w:tblPr>
+        <w:tblStyle w:val="a6"/>
+        <w:tblW w:w="0" w:type="auto"/>
+        <w:tblInd w:w="420" w:type="dxa"/>
+        <w:shd w:val="clear" w:color="auto" w:fill="A6A6A6" w:themeFill="background1" w:themeFillShade="A6"/>
+        <w:tblLook w:val="04A0"/>
+      </w:tblPr>
+      <w:tblGrid>
+        <w:gridCol w:w="8102"/>
+      </w:tblGrid>
+      <w:tr>
+        <w:tc>
+          <w:tcPr>
+            <w:tcW w:w="8102" w:type="dxa"/>
+            <w:shd w:val="clear" w:color="auto" w:fill="A6A6A6" w:themeFill="background1" w:themeFillShade="A6"/>
+          </w:tcPr>
+          <w:p>
+            <w:pPr>
+              <w:pStyle w:val="a5"/>
+            </w:pPr>
+            <w:r>
+              <w:t>{</w:t>
+            </w:r>
+          </w:p>
+          <w:p>
+            <w:pPr>
+              <w:pStyle w:val="a5"/>
+            </w:pPr>
+            <w:r>
+              <w:tab/>
+              <w:t>"state":1,//1 true,0 false</w:t>
+            </w:r>
+          </w:p>
+          <w:p>
+            <w:pPr>
+              <w:pStyle w:val="a5"/>
+            </w:pPr>
+            <w:r>
+              <w:tab/>
+              <w:t>"token":safasfscac,</w:t>
+            </w:r>
+          </w:p>
+          <w:p>
+            <w:pPr>
+              <w:pStyle w:val="a5"/>
+            </w:pPr>
+            <w:r>
+              <w:tab/>
+              <w:t>"message":{</w:t>
+            </w:r>
+          </w:p>
+          <w:p>
+            <w:pPr>
+              <w:pStyle w:val="a5"/>
+            </w:pPr>
+            <w:r>
+              <w:tab/>
+            </w:r>
+            <w:r>
+              <w:tab/>
+              <w:t>"msg":"sdfaca",</w:t>
+            </w:r>
+          </w:p>
+          <w:p>
+            <w:pPr>
+              <w:pStyle w:val="a5"/>
+            </w:pPr>
+            <w:r>
+              <w:tab/>
+            </w:r>
+            <w:r>
+              <w:tab/>
+              <w:t>"handler_url":"sfaxxxxx"</w:t>
+            </w:r>
+          </w:p>
+          <w:p>
+            <w:pPr>
+              <w:pStyle w:val="a5"/>
+            </w:pPr>
+            <w:r>
+              <w:tab/>
+              <w:t>}</w:t>
+            </w:r>
+          </w:p>
+          <w:p>
+            <w:pPr>
+              <w:pStyle w:val="a5"/>
+              <w:ind w:firstLineChars="0" w:firstLine="0"/>
+            </w:pPr>
+            <w:r>
+              <w:t>}</w:t>
+            </w:r>
+          </w:p>
+        </w:tc>
+      </w:tr>
+    </w:tbl>
+    <w:p>
+      <w:pPr>
+        <w:pStyle w:val="1"/>
+        <w:rPr>
+          <w:rFonts w:hint="eastAsia"/>
+        </w:rPr>
+      </w:pPr>
+      <w:r>
+        <w:rPr>
+          <w:rFonts w:hint="eastAsia"/>
+        </w:rPr>
+        <w:t>12. /</w:t>
+      </w:r>
+      <w:bookmarkStart w:id="9" w:name="_Toc391640129"/>
+      <w:r>
+        <w:rPr>
+          <w:rFonts w:hint="eastAsia"/>
+        </w:rPr>
+        <w:t xml:space="preserve">test/manage/submite </w:t>
+      </w:r>
+      <w:r>
+        <w:rPr>
+          <w:rFonts w:hint="eastAsia"/>
+        </w:rPr>
+        <w:tab/>
+      </w:r>
+      <w:r>
+        <w:rPr>
+          <w:rFonts w:hint="eastAsia"/>
+        </w:rPr>
+        <w:tab/>
+      </w:r>
+      <w:r>
+        <w:rPr>
+          <w:rFonts w:hint="eastAsia"/>
+        </w:rPr>
+        <w:tab/>
+      </w:r>
+      <w:r>
+        <w:rPr>
+          <w:rFonts w:hint="eastAsia"/>
+        </w:rPr>
+        <w:t>更新</w:t>
+      </w:r>
+      <w:r>
+        <w:rPr>
+          <w:rFonts w:hint="eastAsia"/>
+        </w:rPr>
+        <w:t>test</w:t>
+      </w:r>
+      <w:r>
+        <w:rPr>
+          <w:rFonts w:hint="eastAsia"/>
+        </w:rPr>
+        <w:t>的</w:t>
+      </w:r>
+      <w:r>
+        <w:rPr>
+          <w:rFonts w:hint="eastAsia"/>
+        </w:rPr>
+        <w:t>questions</w:t>
+      </w:r>
+      <w:bookmarkEnd w:id="9"/>
+    </w:p>
+    <w:p/>
+    <w:p>
+      <w:pPr>
+        <w:pStyle w:val="a5"/>
+        <w:ind w:left="420" w:firstLineChars="0" w:firstLine="0"/>
+      </w:pPr>
+      <w:r>
+        <w:object w:dxaOrig="8001" w:dyaOrig="4208">
+          <v:shape id="_x0000_i1037" type="#_x0000_t75" style="width:399.35pt;height:210.15pt" o:ole="">
+            <v:imagedata r:id="rId31" o:title=""/>
+          </v:shape>
+          <o:OLEObject Type="Embed" ProgID="Visio.Drawing.11" ShapeID="_x0000_i1037" DrawAspect="Content" ObjectID="_1465817124" r:id="rId32"/>
+        </w:object>
+      </w:r>
+      <w:r>
+        <w:rPr>
+          <w:rFonts w:hint="eastAsia"/>
+        </w:rPr>
+        <w:t>addquestion.json:</w:t>
+      </w:r>
+    </w:p>
+    <w:tbl>
+      <w:tblPr>
+        <w:tblStyle w:val="a6"/>
+        <w:tblW w:w="0" w:type="auto"/>
+        <w:tblInd w:w="420" w:type="dxa"/>
+        <w:shd w:val="clear" w:color="auto" w:fill="A6A6A6" w:themeFill="background1" w:themeFillShade="A6"/>
+        <w:tblLook w:val="04A0"/>
+      </w:tblPr>
+      <w:tblGrid>
+        <w:gridCol w:w="8102"/>
+      </w:tblGrid>
+      <w:tr>
+        <w:tc>
+          <w:tcPr>
+            <w:tcW w:w="8522" w:type="dxa"/>
+            <w:shd w:val="clear" w:color="auto" w:fill="A6A6A6" w:themeFill="background1" w:themeFillShade="A6"/>
+          </w:tcPr>
+          <w:p>
+            <w:pPr>
+              <w:pStyle w:val="a5"/>
+              <w:ind w:left="420"/>
+            </w:pPr>
+            <w:r>
+              <w:t>{</w:t>
+            </w:r>
+          </w:p>
+          <w:p>
+            <w:pPr>
+              <w:pStyle w:val="a5"/>
+              <w:ind w:left="420"/>
+            </w:pPr>
+            <w:r>
+              <w:tab/>
+              <w:t>"user":{</w:t>
+            </w:r>
+          </w:p>
+          <w:p>
+            <w:pPr>
+              <w:pStyle w:val="a5"/>
+              <w:ind w:left="420"/>
+            </w:pPr>
+            <w:r>
+              <w:tab/>
+            </w:r>
+            <w:r>
+              <w:tab/>
+              <w:t>"uid":xxx,</w:t>
+            </w:r>
+          </w:p>
+          <w:p>
+            <w:pPr>
+              <w:pStyle w:val="a5"/>
+              <w:ind w:left="420"/>
+            </w:pPr>
+            <w:r>
+              <w:tab/>
+              <w:t>}</w:t>
+            </w:r>
+          </w:p>
+          <w:p>
+            <w:pPr>
+              <w:pStyle w:val="a5"/>
+              <w:ind w:left="420"/>
+            </w:pPr>
+            <w:r>
+              <w:tab/>
+              <w:t>testid:3242,</w:t>
+            </w:r>
+          </w:p>
+          <w:p>
+            <w:pPr>
+              <w:pStyle w:val="a5"/>
+              <w:ind w:left="420"/>
+            </w:pPr>
+            <w:r>
+              <w:lastRenderedPageBreak/>
+              <w:tab/>
+              <w:t>qids:[</w:t>
+            </w:r>
+          </w:p>
+          <w:p>
+            <w:pPr>
+              <w:pStyle w:val="a5"/>
+              <w:ind w:left="420"/>
+            </w:pPr>
+            <w:r>
+              <w:tab/>
+            </w:r>
+            <w:r>
+              <w:tab/>
+              <w:t>1,2,3,4,5,6</w:t>
+            </w:r>
+          </w:p>
+          <w:p>
+            <w:pPr>
+              <w:pStyle w:val="a5"/>
+              <w:ind w:left="420"/>
+            </w:pPr>
+            <w:r>
+              <w:rPr>
+                <w:rFonts w:hint="eastAsia"/>
+              </w:rPr>
+              <w:tab/>
+              <w:t>]//</w:t>
+            </w:r>
+            <w:r>
+              <w:rPr>
+                <w:rFonts w:hint="eastAsia"/>
+              </w:rPr>
+              <w:t>纯粹的</w:t>
+            </w:r>
+            <w:r>
+              <w:rPr>
+                <w:rFonts w:hint="eastAsia"/>
+              </w:rPr>
+              <w:t>question ids</w:t>
+            </w:r>
+          </w:p>
+          <w:p>
+            <w:pPr>
+              <w:pStyle w:val="a5"/>
+              <w:ind w:left="420" w:firstLineChars="0" w:firstLine="0"/>
+            </w:pPr>
+            <w:r>
+              <w:rPr>
+                <w:rFonts w:hint="eastAsia"/>
+              </w:rPr>
+              <w:tab/>
+            </w:r>
+            <w:r>
+              <w:t>}</w:t>
+            </w:r>
+          </w:p>
+          <w:p>
+            <w:pPr>
+              <w:pStyle w:val="a5"/>
+              <w:ind w:firstLineChars="0" w:firstLine="0"/>
+            </w:pPr>
+          </w:p>
+        </w:tc>
+      </w:tr>
+    </w:tbl>
+    <w:p>
+      <w:pPr>
+        <w:pStyle w:val="a5"/>
+        <w:ind w:left="420" w:firstLineChars="0" w:firstLine="0"/>
+      </w:pPr>
+    </w:p>
+    <w:p>
+      <w:pPr>
+        <w:pStyle w:val="a5"/>
+        <w:ind w:left="420" w:firstLineChars="0" w:firstLine="0"/>
+      </w:pPr>
+      <w:r>
+        <w:t>S</w:t>
+      </w:r>
+      <w:r>
+        <w:rPr>
+          <w:rFonts w:hint="eastAsia"/>
+        </w:rPr>
+        <w:t>tate.json:</w:t>
+      </w:r>
+    </w:p>
+    <w:tbl>
+      <w:tblPr>
+        <w:tblStyle w:val="a6"/>
+        <w:tblW w:w="0" w:type="auto"/>
+        <w:tblInd w:w="420" w:type="dxa"/>
+        <w:shd w:val="clear" w:color="auto" w:fill="A6A6A6" w:themeFill="background1" w:themeFillShade="A6"/>
+        <w:tblLook w:val="04A0"/>
+      </w:tblPr>
+      <w:tblGrid>
+        <w:gridCol w:w="8102"/>
+      </w:tblGrid>
+      <w:tr>
+        <w:tc>
+          <w:tcPr>
+            <w:tcW w:w="8102" w:type="dxa"/>
+            <w:shd w:val="clear" w:color="auto" w:fill="A6A6A6" w:themeFill="background1" w:themeFillShade="A6"/>
+          </w:tcPr>
+          <w:p>
+            <w:pPr>
+              <w:pStyle w:val="a5"/>
+              <w:ind w:left="420"/>
+            </w:pPr>
+            <w:r>
+              <w:t>{</w:t>
+            </w:r>
+          </w:p>
+          <w:p>
+            <w:pPr>
+              <w:pStyle w:val="a5"/>
+              <w:ind w:left="420"/>
+            </w:pPr>
+            <w:r>
+              <w:t xml:space="preserve">   state:1, //1 true, 0 false</w:t>
+            </w:r>
+          </w:p>
+          <w:p>
+            <w:pPr>
+              <w:pStyle w:val="a5"/>
+              <w:ind w:left="420"/>
+            </w:pPr>
+            <w:r>
+              <w:t xml:space="preserve">   token:"dfdfsdfsdfsdfsfsdf",</w:t>
+            </w:r>
+          </w:p>
+          <w:p>
+            <w:pPr>
+              <w:pStyle w:val="a5"/>
+              <w:ind w:left="420"/>
+            </w:pPr>
+            <w:r>
+              <w:t xml:space="preserve">   message:{</w:t>
+            </w:r>
+          </w:p>
+          <w:p>
+            <w:pPr>
+              <w:pStyle w:val="a5"/>
+              <w:ind w:left="420"/>
+            </w:pPr>
+            <w:r>
+              <w:tab/>
+            </w:r>
+            <w:r>
+              <w:tab/>
+              <w:t>error:"xxxxx",</w:t>
+            </w:r>
+          </w:p>
+          <w:p>
+            <w:pPr>
+              <w:pStyle w:val="a5"/>
+              <w:ind w:left="420"/>
+            </w:pPr>
+            <w:r>
+              <w:tab/>
+            </w:r>
+            <w:r>
+              <w:tab/>
+              <w:t>error_handler:"xxxx"</w:t>
+            </w:r>
+          </w:p>
+          <w:p>
+            <w:pPr>
+              <w:pStyle w:val="a5"/>
+              <w:ind w:left="420"/>
+            </w:pPr>
+            <w:r>
+              <w:t xml:space="preserve">  }</w:t>
+            </w:r>
+          </w:p>
+          <w:p>
+            <w:pPr>
+              <w:pStyle w:val="a5"/>
+              <w:ind w:left="420" w:firstLineChars="0" w:firstLine="0"/>
+            </w:pPr>
+            <w:r>
+              <w:rPr>
+                <w:rFonts w:hint="eastAsia"/>
+              </w:rPr>
+              <w:tab/>
+            </w:r>
+            <w:r>
+              <w:t>}</w:t>
+            </w:r>
+          </w:p>
+          <w:p>
+            <w:pPr>
+              <w:pStyle w:val="a5"/>
+              <w:ind w:firstLineChars="0" w:firstLine="0"/>
+            </w:pPr>
+          </w:p>
+        </w:tc>
+      </w:tr>
+    </w:tbl>
+    <w:p>
+      <w:pPr>
+        <w:pStyle w:val="1"/>
+      </w:pPr>
+      <w:r>
+        <w:rPr>
+          <w:rFonts w:hint="eastAsia"/>
+        </w:rPr>
+        <w:t xml:space="preserve">13. </w:t>
+      </w:r>
+      <w:r>
+        <w:rPr>
+          <w:rFonts w:hint="eastAsia"/>
+        </w:rPr>
+        <w:t>/test/</w:t>
+      </w:r>
+      <w:r>
+        <w:rPr>
+          <w:rFonts w:hint="eastAsia"/>
+        </w:rPr>
+        <w:t>add</w:t>
+      </w:r>
+      <w:r>
+        <w:rPr>
+          <w:rFonts w:hint="eastAsia"/>
+        </w:rPr>
+        <w:tab/>
+      </w:r>
+      <w:r>
+        <w:rPr>
+          <w:rFonts w:hint="eastAsia"/>
+        </w:rPr>
+        <w:tab/>
+      </w:r>
+      <w:r>
+        <w:rPr>
+          <w:rFonts w:hint="eastAsia"/>
+        </w:rPr>
+        <w:t>增加一个测试</w:t>
+      </w:r>
+    </w:p>
+    <w:p>
+      <w:pPr>
+        <w:pStyle w:val="a5"/>
+        <w:ind w:left="420" w:firstLineChars="0" w:firstLine="0"/>
+      </w:pPr>
+      <w:r>
+        <w:object w:dxaOrig="8001" w:dyaOrig="4208">
+          <v:shape id="_x0000_i1038" type="#_x0000_t75" style="width:399.35pt;height:210.15pt" o:ole="">
+            <v:imagedata r:id="rId27" o:title=""/>
+          </v:shape>
+          <o:OLEObject Type="Embed" ProgID="Visio.Drawing.11" ShapeID="_x0000_i1038" DrawAspect="Content" ObjectID="_1465817125" r:id="rId33"/>
+        </w:object>
+      </w:r>
+    </w:p>
+    <w:p>
+      <w:pPr>
+        <w:pStyle w:val="a5"/>
+        <w:ind w:left="420" w:firstLineChars="0" w:firstLine="0"/>
+      </w:pPr>
+      <w:r>
+        <w:t>S</w:t>
+      </w:r>
+      <w:r>
+        <w:rPr>
+          <w:rFonts w:hint="eastAsia"/>
+        </w:rPr>
+        <w:t>etting.json:</w:t>
+      </w:r>
+    </w:p>
+    <w:tbl>
+      <w:tblPr>
+        <w:tblStyle w:val="a6"/>
+        <w:tblW w:w="0" w:type="auto"/>
+        <w:tblInd w:w="420" w:type="dxa"/>
+        <w:shd w:val="clear" w:color="auto" w:fill="A6A6A6" w:themeFill="background1" w:themeFillShade="A6"/>
+        <w:tblLook w:val="04A0"/>
+      </w:tblPr>
+      <w:tblGrid>
+        <w:gridCol w:w="8102"/>
+      </w:tblGrid>
+      <w:tr>
+        <w:tc>
+          <w:tcPr>
+            <w:tcW w:w="8522" w:type="dxa"/>
+            <w:shd w:val="clear" w:color="auto" w:fill="A6A6A6" w:themeFill="background1" w:themeFillShade="A6"/>
+          </w:tcPr>
+          <w:p>
+            <w:pPr>
+              <w:pStyle w:val="a5"/>
+            </w:pPr>
+            <w:r>
+              <w:t>{</w:t>
+            </w:r>
+          </w:p>
+          <w:p>
+            <w:pPr>
+              <w:pStyle w:val="a5"/>
+              <w:rPr>
+                <w:rFonts w:hint="eastAsia"/>
+              </w:rPr>
+            </w:pPr>
+            <w:r>
+              <w:tab/>
+              <w:t>"user":{</w:t>
+            </w:r>
+          </w:p>
+          <w:p>
+            <w:pPr>
+              <w:pStyle w:val="a5"/>
+            </w:pPr>
+            <w:r>
+              <w:tab/>
+            </w:r>
+            <w:r>
+              <w:tab/>
+              <w:t>"uid":1000</w:t>
+            </w:r>
+          </w:p>
+          <w:p>
+            <w:pPr>
+              <w:pStyle w:val="a5"/>
+            </w:pPr>
+            <w:r>
+              <w:tab/>
+              <w:t>},</w:t>
+            </w:r>
+          </w:p>
+          <w:p>
+            <w:pPr>
+              <w:pStyle w:val="a5"/>
+            </w:pPr>
+            <w:r>
+              <w:tab/>
+              <w:t>"</w:t>
+            </w:r>
+            <w:r>
+              <w:rPr>
+                <w:rFonts w:hint="eastAsia"/>
+              </w:rPr>
+              <w:t>name</w:t>
+            </w:r>
+            <w:r>
+              <w:t>":”</w:t>
+            </w:r>
+            <w:r>
+              <w:rPr>
+                <w:rFonts w:hint="eastAsia"/>
+              </w:rPr>
+              <w:t>xxxx</w:t>
+            </w:r>
+            <w:r>
+              <w:t>”,</w:t>
+            </w:r>
+          </w:p>
+          <w:p>
+            <w:pPr>
+              <w:pStyle w:val="a5"/>
+            </w:pPr>
+            <w:r>
+              <w:tab/>
+              <w:t>"testtime":70,</w:t>
+            </w:r>
+          </w:p>
+          <w:p>
+            <w:pPr>
+              <w:pStyle w:val="a5"/>
+            </w:pPr>
+            <w:r>
+              <w:rPr>
+                <w:rFonts w:hint="eastAsia"/>
+              </w:rPr>
+              <w:tab/>
+              <w:t>"extraInfo":</w:t>
+            </w:r>
+            <w:r>
+              <w:t>”</w:t>
+            </w:r>
+            <w:r>
+              <w:rPr>
+                <w:rFonts w:hint="eastAsia"/>
+              </w:rPr>
+              <w:t>1,2</w:t>
+            </w:r>
+            <w:r>
+              <w:t>”</w:t>
+            </w:r>
+            <w:r>
+              <w:rPr>
+                <w:rFonts w:hint="eastAsia"/>
+              </w:rPr>
+              <w:t>,//1:</w:t>
+            </w:r>
+            <w:r>
+              <w:rPr>
+                <w:rFonts w:hint="eastAsia"/>
+              </w:rPr>
+              <w:t>学校，</w:t>
+            </w:r>
+            <w:r>
+              <w:rPr>
+                <w:rFonts w:hint="eastAsia"/>
+              </w:rPr>
+              <w:t>2:</w:t>
+            </w:r>
+            <w:r>
+              <w:rPr>
+                <w:rFonts w:hint="eastAsia"/>
+              </w:rPr>
+              <w:t>特长，</w:t>
+            </w:r>
+            <w:r>
+              <w:rPr>
+                <w:rFonts w:hint="eastAsia"/>
+              </w:rPr>
+              <w:t>3:</w:t>
+            </w:r>
+            <w:r>
+              <w:rPr>
+                <w:rFonts w:hint="eastAsia"/>
+              </w:rPr>
+              <w:t>项目，</w:t>
+            </w:r>
+            <w:r>
+              <w:rPr>
+                <w:rFonts w:hint="eastAsia"/>
+              </w:rPr>
+              <w:t>4:link</w:t>
+            </w:r>
+          </w:p>
+          <w:p>
+            <w:pPr>
+              <w:pStyle w:val="a5"/>
+            </w:pPr>
+            <w:r>
+              <w:lastRenderedPageBreak/>
+              <w:tab/>
+              <w:t>"emails":"ss@ss.com,sd@ss.com"</w:t>
+            </w:r>
+          </w:p>
+          <w:p>
+            <w:pPr>
+              <w:pStyle w:val="a5"/>
+              <w:ind w:firstLineChars="0" w:firstLine="0"/>
+            </w:pPr>
+            <w:r>
+              <w:t>}</w:t>
+            </w:r>
+          </w:p>
+        </w:tc>
+      </w:tr>
+    </w:tbl>
+    <w:p>
+      <w:pPr>
+        <w:pStyle w:val="a5"/>
+        <w:ind w:left="420" w:firstLineChars="0" w:firstLine="0"/>
+      </w:pPr>
+      <w:r>
+        <w:lastRenderedPageBreak/>
+        <w:t>S</w:t>
+      </w:r>
+      <w:r>
+        <w:rPr>
+          <w:rFonts w:hint="eastAsia"/>
+        </w:rPr>
+        <w:t>tate.json:</w:t>
+      </w:r>
+    </w:p>
+    <w:tbl>
+      <w:tblPr>
+        <w:tblStyle w:val="a6"/>
+        <w:tblW w:w="0" w:type="auto"/>
+        <w:tblInd w:w="420" w:type="dxa"/>
+        <w:shd w:val="clear" w:color="auto" w:fill="A6A6A6" w:themeFill="background1" w:themeFillShade="A6"/>
+        <w:tblLook w:val="04A0"/>
+      </w:tblPr>
+      <w:tblGrid>
+        <w:gridCol w:w="8102"/>
+      </w:tblGrid>
+      <w:tr>
+        <w:tc>
+          <w:tcPr>
+            <w:tcW w:w="8102" w:type="dxa"/>
+            <w:shd w:val="clear" w:color="auto" w:fill="A6A6A6" w:themeFill="background1" w:themeFillShade="A6"/>
+          </w:tcPr>
+          <w:p>
+            <w:pPr>
+              <w:pStyle w:val="a5"/>
+            </w:pPr>
+            <w:r>
+              <w:t>{</w:t>
+            </w:r>
+          </w:p>
+          <w:p>
+            <w:pPr>
+              <w:pStyle w:val="a5"/>
+            </w:pPr>
+            <w:r>
+              <w:tab/>
+              <w:t>"state":1,//1 true,0 false</w:t>
+            </w:r>
+          </w:p>
+          <w:p>
+            <w:pPr>
+              <w:pStyle w:val="a5"/>
+            </w:pPr>
+            <w:r>
+              <w:tab/>
+              <w:t>"token":safasfscac,</w:t>
+            </w:r>
+          </w:p>
+          <w:p>
+            <w:pPr>
+              <w:pStyle w:val="a5"/>
+            </w:pPr>
+            <w:r>
+              <w:tab/>
+              <w:t>"message":{</w:t>
+            </w:r>
+          </w:p>
+          <w:p>
+            <w:pPr>
+              <w:pStyle w:val="a5"/>
+            </w:pPr>
+            <w:r>
+              <w:tab/>
+            </w:r>
+            <w:r>
+              <w:tab/>
+              <w:t>"</w:t>
+            </w:r>
+            <w:r>
+              <w:rPr>
+                <w:rFonts w:hint="eastAsia"/>
+              </w:rPr>
+              <w:t>testid</w:t>
+            </w:r>
+            <w:r>
+              <w:t>":</w:t>
+            </w:r>
+            <w:r>
+              <w:rPr>
+                <w:rFonts w:hint="eastAsia"/>
+              </w:rPr>
+              <w:t>12</w:t>
+            </w:r>
+            <w:r>
+              <w:t>,</w:t>
+            </w:r>
+          </w:p>
+          <w:p>
+            <w:pPr>
+              <w:pStyle w:val="a5"/>
+            </w:pPr>
+            <w:r>
+              <w:tab/>
+            </w:r>
+            <w:r>
+              <w:tab/>
+              <w:t>"handler_url":"sfaxxxxx"</w:t>
+            </w:r>
+          </w:p>
+          <w:p>
+            <w:pPr>
+              <w:pStyle w:val="a5"/>
+            </w:pPr>
+            <w:r>
+              <w:tab/>
+              <w:t>}</w:t>
+            </w:r>
+          </w:p>
+          <w:p>
+            <w:pPr>
+              <w:pStyle w:val="a5"/>
+              <w:ind w:left="420" w:firstLineChars="0" w:firstLine="0"/>
+            </w:pPr>
+            <w:r>
+              <w:t>}</w:t>
+            </w:r>
+          </w:p>
+          <w:p>
+            <w:pPr>
+              <w:pStyle w:val="a5"/>
+              <w:ind w:firstLineChars="0" w:firstLine="0"/>
+            </w:pPr>
           </w:p>
         </w:tc>
       </w:tr>

</xml_diff>